<commit_message>
Cambios en el parser
7/3/18 16:09

Se actualizó el Parser en base a los cambios que hizo el profesor en la gramática.

Co-Authored-By: xragex <xragex@users.noreply.github.com>
</commit_message>
<xml_diff>
--- a/Monkey_EBNF_Grammar.docx
+++ b/Monkey_EBNF_Grammar.docx
@@ -1848,6 +1848,15 @@
         </w:rPr>
         <w:t xml:space="preserve"> </w:t>
       </w:r>
+      <w:r>
+        <w:rPr>
+          <w:rFonts w:ascii="Verdana" w:eastAsia="Times New Roman" w:hAnsi="Verdana" w:cs="Courier New"/>
+          <w:sz w:val="20"/>
+          <w:szCs w:val="20"/>
+          <w:lang w:eastAsia="es-CR"/>
+        </w:rPr>
+        <w:t>(</w:t>
+      </w:r>
       <w:proofErr w:type="spellStart"/>
       <w:r>
         <w:rPr>
@@ -1859,6 +1868,35 @@
         <w:t>elementAccess</w:t>
       </w:r>
       <w:proofErr w:type="spellEnd"/>
+      <w:r>
+        <w:rPr>
+          <w:rFonts w:ascii="Verdana" w:eastAsia="Times New Roman" w:hAnsi="Verdana" w:cs="Courier New"/>
+          <w:sz w:val="20"/>
+          <w:szCs w:val="20"/>
+          <w:lang w:eastAsia="es-CR"/>
+        </w:rPr>
+        <w:t xml:space="preserve"> | </w:t>
+      </w:r>
+      <w:proofErr w:type="spellStart"/>
+      <w:r>
+        <w:rPr>
+          <w:rFonts w:ascii="Verdana" w:eastAsia="Times New Roman" w:hAnsi="Verdana" w:cs="Courier New"/>
+          <w:sz w:val="20"/>
+          <w:szCs w:val="20"/>
+          <w:lang w:eastAsia="es-CR"/>
+        </w:rPr>
+        <w:t>callExpression</w:t>
+      </w:r>
+      <w:proofErr w:type="spellEnd"/>
+      <w:r>
+        <w:rPr>
+          <w:rFonts w:ascii="Verdana" w:eastAsia="Times New Roman" w:hAnsi="Verdana" w:cs="Courier New"/>
+          <w:sz w:val="20"/>
+          <w:szCs w:val="20"/>
+          <w:lang w:eastAsia="es-CR"/>
+        </w:rPr>
+        <w:t>)</w:t>
+      </w:r>
       <w:r>
         <w:rPr>
           <w:rFonts w:ascii="Verdana" w:eastAsia="Times New Roman" w:hAnsi="Verdana" w:cs="Courier New"/>
@@ -1942,7 +1980,7 @@
           <w:szCs w:val="20"/>
           <w:lang w:eastAsia="es-CR"/>
         </w:rPr>
-        <w:t>: (</w:t>
+        <w:t xml:space="preserve">: </w:t>
       </w:r>
       <w:r>
         <w:rPr>
@@ -2001,12 +2039,43 @@
       <w:r>
         <w:rPr>
           <w:rFonts w:ascii="Verdana" w:eastAsia="Times New Roman" w:hAnsi="Verdana" w:cs="Courier New"/>
-          <w:color w:val="000000"/>
-          <w:sz w:val="20"/>
-          <w:szCs w:val="20"/>
-          <w:lang w:eastAsia="es-CR"/>
-        </w:rPr>
-        <w:t xml:space="preserve">) </w:t>
+          <w:b/>
+          <w:color w:val="FF0000"/>
+          <w:sz w:val="24"/>
+          <w:szCs w:val="24"/>
+          <w:lang w:eastAsia="es-CR"/>
+        </w:rPr>
+        <w:t xml:space="preserve"> </w:t>
+      </w:r>
+      <w:r>
+        <w:rPr>
+          <w:rFonts w:ascii="Verdana" w:eastAsia="Times New Roman" w:hAnsi="Verdana" w:cs="Courier New"/>
+          <w:color w:val="000000"/>
+          <w:sz w:val="20"/>
+          <w:szCs w:val="20"/>
+          <w:lang w:eastAsia="es-CR"/>
+        </w:rPr>
+        <w:t xml:space="preserve">| </w:t>
+      </w:r>
+      <w:r>
+        <w:rPr>
+          <w:rFonts w:ascii="Verdana" w:eastAsia="Times New Roman" w:hAnsi="Verdana" w:cs="Times New Roman"/>
+          <w:color w:val="000000"/>
+          <w:sz w:val="20"/>
+          <w:szCs w:val="20"/>
+          <w:lang w:eastAsia="es-CR"/>
+        </w:rPr>
+        <w:t>ε</w:t>
+      </w:r>
+      <w:r>
+        <w:rPr>
+          <w:rFonts w:ascii="Verdana" w:eastAsia="Times New Roman" w:hAnsi="Verdana" w:cs="Courier New"/>
+          <w:color w:val="000000"/>
+          <w:sz w:val="20"/>
+          <w:szCs w:val="20"/>
+          <w:lang w:eastAsia="es-CR"/>
+        </w:rPr>
+        <w:t xml:space="preserve"> </w:t>
       </w:r>
     </w:p>
     <w:p>
@@ -2052,13 +2121,12 @@
           <w:szCs w:val="20"/>
           <w:lang w:eastAsia="es-CR"/>
         </w:rPr>
-        <w:t>primitiveExpression</w:t>
-      </w:r>
-      <w:proofErr w:type="spellEnd"/>
-      <w:r>
-        <w:rPr>
-          <w:rFonts w:ascii="Verdana" w:eastAsia="Times New Roman" w:hAnsi="Verdana" w:cs="Courier New"/>
-          <w:color w:val="47478E"/>
+        <w:t>callExpression</w:t>
+      </w:r>
+      <w:proofErr w:type="spellEnd"/>
+      <w:r>
+        <w:rPr>
+          <w:rFonts w:ascii="Verdana" w:eastAsia="Times New Roman" w:hAnsi="Verdana" w:cs="Courier New"/>
           <w:sz w:val="20"/>
           <w:szCs w:val="20"/>
           <w:lang w:eastAsia="es-CR"/>
@@ -2073,148 +2141,71 @@
           <w:szCs w:val="20"/>
           <w:lang w:eastAsia="es-CR"/>
         </w:rPr>
-        <w:t xml:space="preserve">: </w:t>
-      </w:r>
-      <w:proofErr w:type="spellStart"/>
-      <w:r>
-        <w:rPr>
-          <w:rFonts w:ascii="Verdana" w:eastAsia="Times New Roman" w:hAnsi="Verdana" w:cs="Courier New"/>
-          <w:b/>
-          <w:color w:val="FF0000"/>
-          <w:sz w:val="24"/>
-          <w:szCs w:val="24"/>
-          <w:lang w:eastAsia="es-CR"/>
-        </w:rPr>
-        <w:t>Integer</w:t>
-      </w:r>
-      <w:proofErr w:type="spellEnd"/>
-      <w:r>
-        <w:rPr>
-          <w:rFonts w:ascii="Verdana" w:eastAsia="Times New Roman" w:hAnsi="Verdana" w:cs="Courier New"/>
-          <w:color w:val="FF0000"/>
-          <w:sz w:val="20"/>
-          <w:szCs w:val="20"/>
-          <w:lang w:eastAsia="es-CR"/>
-        </w:rPr>
-        <w:t xml:space="preserve"> </w:t>
-      </w:r>
-      <w:r>
-        <w:rPr>
-          <w:rFonts w:ascii="Verdana" w:eastAsia="Times New Roman" w:hAnsi="Verdana" w:cs="Courier New"/>
-          <w:color w:val="000000"/>
-          <w:sz w:val="20"/>
-          <w:szCs w:val="20"/>
-          <w:lang w:eastAsia="es-CR"/>
-        </w:rPr>
-        <w:t xml:space="preserve">| </w:t>
-      </w:r>
-      <w:proofErr w:type="spellStart"/>
-      <w:r>
-        <w:rPr>
-          <w:rFonts w:ascii="Verdana" w:eastAsia="Times New Roman" w:hAnsi="Verdana" w:cs="Courier New"/>
-          <w:b/>
-          <w:color w:val="FF0000"/>
-          <w:sz w:val="24"/>
-          <w:szCs w:val="24"/>
-          <w:lang w:eastAsia="es-CR"/>
-        </w:rPr>
-        <w:t>String</w:t>
-      </w:r>
-      <w:proofErr w:type="spellEnd"/>
-      <w:r>
-        <w:rPr>
-          <w:rFonts w:ascii="Verdana" w:eastAsia="Times New Roman" w:hAnsi="Verdana" w:cs="Courier New"/>
-          <w:color w:val="FF0000"/>
-          <w:sz w:val="20"/>
-          <w:szCs w:val="20"/>
-          <w:lang w:eastAsia="es-CR"/>
-        </w:rPr>
-        <w:t xml:space="preserve"> </w:t>
-      </w:r>
-      <w:r>
-        <w:rPr>
-          <w:rFonts w:ascii="Verdana" w:eastAsia="Times New Roman" w:hAnsi="Verdana" w:cs="Courier New"/>
-          <w:color w:val="000000"/>
-          <w:sz w:val="20"/>
-          <w:szCs w:val="20"/>
-          <w:lang w:eastAsia="es-CR"/>
-        </w:rPr>
-        <w:t xml:space="preserve">| </w:t>
-      </w:r>
-      <w:proofErr w:type="spellStart"/>
-      <w:r>
-        <w:rPr>
-          <w:rFonts w:ascii="Verdana" w:eastAsia="Times New Roman" w:hAnsi="Verdana" w:cs="Courier New"/>
-          <w:b/>
-          <w:color w:val="FF0000"/>
-          <w:sz w:val="24"/>
-          <w:szCs w:val="24"/>
-          <w:lang w:eastAsia="es-CR"/>
-        </w:rPr>
-        <w:t>identifier</w:t>
-      </w:r>
-      <w:proofErr w:type="spellEnd"/>
-      <w:r>
-        <w:rPr>
-          <w:rFonts w:ascii="Verdana" w:eastAsia="Times New Roman" w:hAnsi="Verdana" w:cs="Courier New"/>
-          <w:color w:val="FF0000"/>
-          <w:sz w:val="20"/>
-          <w:szCs w:val="20"/>
-          <w:lang w:eastAsia="es-CR"/>
-        </w:rPr>
-        <w:t xml:space="preserve"> </w:t>
-      </w:r>
-      <w:r>
-        <w:rPr>
-          <w:rFonts w:ascii="Verdana" w:eastAsia="Times New Roman" w:hAnsi="Verdana" w:cs="Courier New"/>
-          <w:color w:val="000000"/>
-          <w:sz w:val="20"/>
-          <w:szCs w:val="20"/>
-          <w:lang w:eastAsia="es-CR"/>
-        </w:rPr>
-        <w:t xml:space="preserve">| </w:t>
-      </w:r>
-      <w:r>
-        <w:rPr>
-          <w:rFonts w:ascii="Verdana" w:eastAsia="Times New Roman" w:hAnsi="Verdana" w:cs="Courier New"/>
-          <w:b/>
-          <w:color w:val="FF0000"/>
-          <w:sz w:val="24"/>
-          <w:szCs w:val="24"/>
-          <w:lang w:eastAsia="es-CR"/>
-        </w:rPr>
-        <w:t>true</w:t>
-      </w:r>
-      <w:r>
-        <w:rPr>
-          <w:rFonts w:ascii="Verdana" w:eastAsia="Times New Roman" w:hAnsi="Verdana" w:cs="Courier New"/>
-          <w:color w:val="FF0000"/>
-          <w:sz w:val="20"/>
-          <w:szCs w:val="20"/>
-          <w:lang w:eastAsia="es-CR"/>
-        </w:rPr>
-        <w:t xml:space="preserve"> </w:t>
-      </w:r>
-      <w:r>
-        <w:rPr>
-          <w:rFonts w:ascii="Verdana" w:eastAsia="Times New Roman" w:hAnsi="Verdana" w:cs="Courier New"/>
-          <w:color w:val="000000"/>
-          <w:sz w:val="20"/>
-          <w:szCs w:val="20"/>
-          <w:lang w:eastAsia="es-CR"/>
-        </w:rPr>
-        <w:t xml:space="preserve">| </w:t>
-      </w:r>
-      <w:r>
-        <w:rPr>
-          <w:rFonts w:ascii="Verdana" w:eastAsia="Times New Roman" w:hAnsi="Verdana" w:cs="Courier New"/>
-          <w:b/>
-          <w:color w:val="FF0000"/>
-          <w:sz w:val="24"/>
-          <w:szCs w:val="24"/>
-          <w:lang w:eastAsia="es-CR"/>
-        </w:rPr>
-        <w:t>false</w:t>
+        <w:t>:</w:t>
+      </w:r>
+      <w:r>
+        <w:rPr>
+          <w:rFonts w:ascii="Verdana" w:eastAsia="Times New Roman" w:hAnsi="Verdana" w:cs="Courier New"/>
+          <w:color w:val="000000"/>
+          <w:sz w:val="20"/>
+          <w:szCs w:val="20"/>
+          <w:lang w:eastAsia="es-CR"/>
+        </w:rPr>
+        <w:t xml:space="preserve"> </w:t>
+      </w:r>
+      <w:proofErr w:type="gramStart"/>
+      <w:r>
+        <w:rPr>
+          <w:rFonts w:ascii="Verdana" w:eastAsia="Times New Roman" w:hAnsi="Verdana" w:cs="Courier New"/>
+          <w:b/>
+          <w:color w:val="FF0000"/>
+          <w:sz w:val="24"/>
+          <w:szCs w:val="24"/>
+          <w:lang w:eastAsia="es-CR"/>
+        </w:rPr>
+        <w:t>(</w:t>
+      </w:r>
+      <w:r>
+        <w:rPr>
+          <w:rFonts w:ascii="Verdana" w:eastAsia="Times New Roman" w:hAnsi="Verdana" w:cs="Courier New"/>
+          <w:color w:val="660E7A"/>
+          <w:sz w:val="20"/>
+          <w:szCs w:val="20"/>
+          <w:lang w:eastAsia="es-CR"/>
+        </w:rPr>
+        <w:t xml:space="preserve"> </w:t>
+      </w:r>
+      <w:proofErr w:type="spellStart"/>
+      <w:r>
+        <w:rPr>
+          <w:rFonts w:ascii="Verdana" w:eastAsia="Times New Roman" w:hAnsi="Verdana" w:cs="Courier New"/>
+          <w:sz w:val="20"/>
+          <w:szCs w:val="20"/>
+          <w:lang w:eastAsia="es-CR"/>
+        </w:rPr>
+        <w:t>expressionList</w:t>
+      </w:r>
+      <w:proofErr w:type="spellEnd"/>
+      <w:proofErr w:type="gramEnd"/>
+      <w:r>
+        <w:rPr>
+          <w:rFonts w:ascii="Verdana" w:eastAsia="Times New Roman" w:hAnsi="Verdana" w:cs="Courier New"/>
+          <w:sz w:val="20"/>
+          <w:szCs w:val="20"/>
+          <w:lang w:eastAsia="es-CR"/>
+        </w:rPr>
+        <w:t xml:space="preserve"> </w:t>
+      </w:r>
+      <w:r>
+        <w:rPr>
+          <w:rFonts w:ascii="Verdana" w:eastAsia="Times New Roman" w:hAnsi="Verdana" w:cs="Courier New"/>
+          <w:b/>
+          <w:color w:val="FF0000"/>
+          <w:sz w:val="24"/>
+          <w:szCs w:val="24"/>
+          <w:lang w:eastAsia="es-CR"/>
+        </w:rPr>
+        <w:t>)</w:t>
       </w:r>
       <w:r>
         <w:rPr>
@@ -2226,344 +2217,15 @@
         </w:rPr>
         <w:t xml:space="preserve"> | </w:t>
       </w:r>
-      <w:proofErr w:type="gramStart"/>
-      <w:r>
-        <w:rPr>
-          <w:rFonts w:ascii="Verdana" w:eastAsia="Times New Roman" w:hAnsi="Verdana" w:cs="Courier New"/>
-          <w:b/>
-          <w:color w:val="FF0000"/>
-          <w:sz w:val="24"/>
-          <w:szCs w:val="24"/>
-          <w:lang w:eastAsia="es-CR"/>
-        </w:rPr>
-        <w:t>(</w:t>
-      </w:r>
-      <w:r>
-        <w:rPr>
-          <w:rFonts w:ascii="Verdana" w:eastAsia="Times New Roman" w:hAnsi="Verdana" w:cs="Courier New"/>
-          <w:color w:val="FF0000"/>
-          <w:sz w:val="20"/>
-          <w:szCs w:val="20"/>
-          <w:lang w:eastAsia="es-CR"/>
-        </w:rPr>
-        <w:t xml:space="preserve"> </w:t>
-      </w:r>
-      <w:proofErr w:type="spellStart"/>
-      <w:r>
-        <w:rPr>
-          <w:rFonts w:ascii="Verdana" w:eastAsia="Times New Roman" w:hAnsi="Verdana" w:cs="Courier New"/>
-          <w:sz w:val="20"/>
-          <w:szCs w:val="20"/>
-          <w:lang w:eastAsia="es-CR"/>
-        </w:rPr>
-        <w:t>expression</w:t>
-      </w:r>
-      <w:proofErr w:type="spellEnd"/>
-      <w:proofErr w:type="gramEnd"/>
-      <w:r>
-        <w:rPr>
-          <w:rFonts w:ascii="Verdana" w:eastAsia="Times New Roman" w:hAnsi="Verdana" w:cs="Courier New"/>
-          <w:sz w:val="20"/>
-          <w:szCs w:val="20"/>
-          <w:lang w:eastAsia="es-CR"/>
-        </w:rPr>
-        <w:t xml:space="preserve"> </w:t>
-      </w:r>
-      <w:r>
-        <w:rPr>
-          <w:rFonts w:ascii="Verdana" w:eastAsia="Times New Roman" w:hAnsi="Verdana" w:cs="Courier New"/>
-          <w:b/>
-          <w:color w:val="FF0000"/>
-          <w:sz w:val="24"/>
-          <w:szCs w:val="24"/>
-          <w:lang w:eastAsia="es-CR"/>
-        </w:rPr>
-        <w:t>)</w:t>
-      </w:r>
-      <w:r>
-        <w:rPr>
-          <w:rFonts w:ascii="Verdana" w:eastAsia="Times New Roman" w:hAnsi="Verdana" w:cs="Courier New"/>
-          <w:color w:val="FF0000"/>
-          <w:sz w:val="20"/>
-          <w:szCs w:val="20"/>
-          <w:lang w:eastAsia="es-CR"/>
-        </w:rPr>
-        <w:t xml:space="preserve"> </w:t>
-      </w:r>
-      <w:r>
-        <w:rPr>
-          <w:rFonts w:ascii="Verdana" w:eastAsia="Times New Roman" w:hAnsi="Verdana" w:cs="Courier New"/>
-          <w:color w:val="000000"/>
-          <w:sz w:val="20"/>
-          <w:szCs w:val="20"/>
-          <w:lang w:eastAsia="es-CR"/>
-        </w:rPr>
-        <w:t xml:space="preserve">| </w:t>
-      </w:r>
-      <w:proofErr w:type="spellStart"/>
-      <w:r>
-        <w:rPr>
-          <w:rFonts w:ascii="Verdana" w:eastAsia="Times New Roman" w:hAnsi="Verdana" w:cs="Courier New"/>
-          <w:sz w:val="20"/>
-          <w:szCs w:val="20"/>
-          <w:lang w:eastAsia="es-CR"/>
-        </w:rPr>
-        <w:t>arrayLiteral</w:t>
-      </w:r>
-      <w:proofErr w:type="spellEnd"/>
-      <w:r>
-        <w:rPr>
-          <w:rFonts w:ascii="Verdana" w:eastAsia="Times New Roman" w:hAnsi="Verdana" w:cs="Courier New"/>
-          <w:sz w:val="20"/>
-          <w:szCs w:val="20"/>
-          <w:lang w:eastAsia="es-CR"/>
-        </w:rPr>
-        <w:t xml:space="preserve"> </w:t>
-      </w:r>
-      <w:r>
-        <w:rPr>
-          <w:rFonts w:ascii="Verdana" w:eastAsia="Times New Roman" w:hAnsi="Verdana" w:cs="Courier New"/>
-          <w:color w:val="000000"/>
-          <w:sz w:val="20"/>
-          <w:szCs w:val="20"/>
-          <w:lang w:eastAsia="es-CR"/>
-        </w:rPr>
-        <w:t xml:space="preserve">| </w:t>
-      </w:r>
-      <w:proofErr w:type="spellStart"/>
-      <w:r>
-        <w:rPr>
-          <w:rFonts w:ascii="Verdana" w:eastAsia="Times New Roman" w:hAnsi="Verdana" w:cs="Courier New"/>
-          <w:sz w:val="20"/>
-          <w:szCs w:val="20"/>
-          <w:lang w:eastAsia="es-CR"/>
-        </w:rPr>
-        <w:t>array</w:t>
-      </w:r>
-      <w:r>
-        <w:rPr>
-          <w:rFonts w:ascii="Verdana" w:eastAsia="Times New Roman" w:hAnsi="Verdana" w:cs="Courier New"/>
-          <w:sz w:val="20"/>
-          <w:szCs w:val="20"/>
-          <w:lang w:eastAsia="es-CR"/>
-        </w:rPr>
-        <w:t>Functions</w:t>
-      </w:r>
-      <w:proofErr w:type="spellEnd"/>
-      <w:r>
-        <w:rPr>
-          <w:rFonts w:ascii="Verdana" w:eastAsia="Times New Roman" w:hAnsi="Verdana" w:cs="Courier New"/>
-          <w:color w:val="FF0000"/>
-          <w:sz w:val="20"/>
-          <w:szCs w:val="20"/>
-          <w:lang w:eastAsia="es-CR"/>
-        </w:rPr>
-        <w:t xml:space="preserve"> </w:t>
-      </w:r>
-      <w:r>
-        <w:rPr>
-          <w:rFonts w:ascii="Verdana" w:eastAsia="Times New Roman" w:hAnsi="Verdana" w:cs="Courier New"/>
-          <w:b/>
-          <w:color w:val="FF0000"/>
-          <w:sz w:val="24"/>
-          <w:szCs w:val="24"/>
-          <w:lang w:eastAsia="es-CR"/>
-        </w:rPr>
-        <w:t>(</w:t>
-      </w:r>
-      <w:r>
-        <w:rPr>
-          <w:rFonts w:ascii="Verdana" w:eastAsia="Times New Roman" w:hAnsi="Verdana" w:cs="Courier New"/>
-          <w:color w:val="FF0000"/>
-          <w:sz w:val="20"/>
-          <w:szCs w:val="20"/>
-          <w:lang w:eastAsia="es-CR"/>
-        </w:rPr>
-        <w:t xml:space="preserve"> </w:t>
-      </w:r>
-      <w:proofErr w:type="spellStart"/>
-      <w:r>
-        <w:rPr>
-          <w:rFonts w:ascii="Verdana" w:eastAsia="Times New Roman" w:hAnsi="Verdana" w:cs="Courier New"/>
-          <w:sz w:val="20"/>
-          <w:szCs w:val="20"/>
-          <w:lang w:eastAsia="es-CR"/>
-        </w:rPr>
-        <w:t>expression</w:t>
-      </w:r>
-      <w:r>
-        <w:rPr>
-          <w:rFonts w:ascii="Verdana" w:eastAsia="Times New Roman" w:hAnsi="Verdana" w:cs="Courier New"/>
-          <w:sz w:val="20"/>
-          <w:szCs w:val="20"/>
-          <w:lang w:eastAsia="es-CR"/>
-        </w:rPr>
-        <w:t>List</w:t>
-      </w:r>
-      <w:proofErr w:type="spellEnd"/>
-      <w:r>
-        <w:rPr>
-          <w:rFonts w:ascii="Verdana" w:eastAsia="Times New Roman" w:hAnsi="Verdana" w:cs="Courier New"/>
-          <w:sz w:val="20"/>
-          <w:szCs w:val="20"/>
-          <w:lang w:eastAsia="es-CR"/>
-        </w:rPr>
-        <w:t xml:space="preserve"> </w:t>
-      </w:r>
-      <w:r>
-        <w:rPr>
-          <w:rFonts w:ascii="Verdana" w:eastAsia="Times New Roman" w:hAnsi="Verdana" w:cs="Courier New"/>
-          <w:b/>
-          <w:color w:val="FF0000"/>
-          <w:sz w:val="24"/>
-          <w:szCs w:val="24"/>
-          <w:lang w:eastAsia="es-CR"/>
-        </w:rPr>
-        <w:t>)</w:t>
-      </w:r>
-      <w:r>
-        <w:rPr>
-          <w:rFonts w:ascii="Verdana" w:eastAsia="Times New Roman" w:hAnsi="Verdana" w:cs="Courier New"/>
-          <w:color w:val="FF0000"/>
-          <w:sz w:val="20"/>
-          <w:szCs w:val="20"/>
-          <w:lang w:eastAsia="es-CR"/>
-        </w:rPr>
-        <w:t xml:space="preserve"> </w:t>
-      </w:r>
-      <w:r>
-        <w:rPr>
-          <w:rFonts w:ascii="Verdana" w:eastAsia="Times New Roman" w:hAnsi="Verdana" w:cs="Courier New"/>
-          <w:color w:val="000000"/>
-          <w:sz w:val="20"/>
-          <w:szCs w:val="20"/>
-          <w:lang w:eastAsia="es-CR"/>
-        </w:rPr>
-        <w:t xml:space="preserve">| </w:t>
-      </w:r>
-      <w:proofErr w:type="spellStart"/>
-      <w:r>
-        <w:rPr>
-          <w:rFonts w:ascii="Verdana" w:eastAsia="Times New Roman" w:hAnsi="Verdana" w:cs="Courier New"/>
-          <w:color w:val="000000"/>
-          <w:sz w:val="20"/>
-          <w:szCs w:val="20"/>
-          <w:lang w:eastAsia="es-CR"/>
-        </w:rPr>
-        <w:t>functionLiteral</w:t>
-      </w:r>
-      <w:proofErr w:type="spellEnd"/>
-      <w:r>
-        <w:rPr>
-          <w:rFonts w:ascii="Verdana" w:eastAsia="Times New Roman" w:hAnsi="Verdana" w:cs="Courier New"/>
-          <w:color w:val="000000"/>
-          <w:sz w:val="20"/>
-          <w:szCs w:val="20"/>
-          <w:lang w:eastAsia="es-CR"/>
-        </w:rPr>
-        <w:t xml:space="preserve"> </w:t>
-      </w:r>
-      <w:r>
-        <w:rPr>
-          <w:rFonts w:ascii="Verdana" w:eastAsia="Times New Roman" w:hAnsi="Verdana" w:cs="Courier New"/>
-          <w:color w:val="000000"/>
-          <w:sz w:val="20"/>
-          <w:szCs w:val="20"/>
-          <w:lang w:eastAsia="es-CR"/>
-        </w:rPr>
-        <w:t xml:space="preserve">| </w:t>
-      </w:r>
-      <w:proofErr w:type="spellStart"/>
-      <w:r>
-        <w:rPr>
-          <w:rFonts w:ascii="Verdana" w:eastAsia="Times New Roman" w:hAnsi="Verdana" w:cs="Courier New"/>
-          <w:color w:val="000000"/>
-          <w:sz w:val="20"/>
-          <w:szCs w:val="20"/>
-          <w:lang w:eastAsia="es-CR"/>
-        </w:rPr>
-        <w:t>hashLiteral</w:t>
-      </w:r>
-      <w:proofErr w:type="spellEnd"/>
-      <w:r>
-        <w:rPr>
-          <w:rFonts w:ascii="Verdana" w:eastAsia="Times New Roman" w:hAnsi="Verdana" w:cs="Courier New"/>
-          <w:color w:val="000000"/>
-          <w:sz w:val="20"/>
-          <w:szCs w:val="20"/>
-          <w:lang w:eastAsia="es-CR"/>
-        </w:rPr>
-        <w:t xml:space="preserve"> </w:t>
-      </w:r>
-      <w:r>
-        <w:rPr>
-          <w:rFonts w:ascii="Verdana" w:eastAsia="Times New Roman" w:hAnsi="Verdana" w:cs="Courier New"/>
-          <w:color w:val="000000"/>
-          <w:sz w:val="20"/>
-          <w:szCs w:val="20"/>
-          <w:lang w:eastAsia="es-CR"/>
-        </w:rPr>
-        <w:t xml:space="preserve">| </w:t>
-      </w:r>
-      <w:proofErr w:type="spellStart"/>
-      <w:r>
-        <w:rPr>
-          <w:rFonts w:ascii="Verdana" w:eastAsia="Times New Roman" w:hAnsi="Verdana" w:cs="Courier New"/>
-          <w:sz w:val="20"/>
-          <w:szCs w:val="20"/>
-          <w:lang w:eastAsia="es-CR"/>
-        </w:rPr>
-        <w:t>functionCallExpression</w:t>
-      </w:r>
-      <w:proofErr w:type="spellEnd"/>
-      <w:r>
-        <w:rPr>
-          <w:rFonts w:ascii="Verdana" w:eastAsia="Times New Roman" w:hAnsi="Verdana" w:cs="Courier New"/>
-          <w:sz w:val="20"/>
-          <w:szCs w:val="20"/>
-          <w:lang w:eastAsia="es-CR"/>
-        </w:rPr>
-        <w:t xml:space="preserve"> | </w:t>
-      </w:r>
-      <w:proofErr w:type="spellStart"/>
-      <w:r>
-        <w:rPr>
-          <w:rFonts w:ascii="Verdana" w:eastAsia="Times New Roman" w:hAnsi="Verdana" w:cs="Courier New"/>
-          <w:sz w:val="20"/>
-          <w:szCs w:val="20"/>
-          <w:lang w:eastAsia="es-CR"/>
-        </w:rPr>
-        <w:t>printExpression</w:t>
-      </w:r>
-      <w:proofErr w:type="spellEnd"/>
-      <w:r>
-        <w:rPr>
-          <w:rFonts w:ascii="Verdana" w:eastAsia="Times New Roman" w:hAnsi="Verdana" w:cs="Courier New"/>
-          <w:sz w:val="20"/>
-          <w:szCs w:val="20"/>
-          <w:lang w:eastAsia="es-CR"/>
-        </w:rPr>
-        <w:t xml:space="preserve"> | </w:t>
-      </w:r>
-      <w:proofErr w:type="spellStart"/>
-      <w:r>
-        <w:rPr>
-          <w:rFonts w:ascii="Verdana" w:eastAsia="Times New Roman" w:hAnsi="Verdana" w:cs="Courier New"/>
-          <w:sz w:val="20"/>
-          <w:szCs w:val="20"/>
-          <w:lang w:eastAsia="es-CR"/>
-        </w:rPr>
-        <w:t>ifExpression</w:t>
-      </w:r>
-      <w:proofErr w:type="spellEnd"/>
-      <w:r>
-        <w:rPr>
-          <w:rFonts w:ascii="Verdana" w:eastAsia="Times New Roman" w:hAnsi="Verdana" w:cs="Courier New"/>
-          <w:sz w:val="20"/>
-          <w:szCs w:val="20"/>
-          <w:lang w:eastAsia="es-CR"/>
-        </w:rPr>
-        <w:t xml:space="preserve">                              </w:t>
+      <w:r>
+        <w:rPr>
+          <w:rFonts w:ascii="Verdana" w:eastAsia="Times New Roman" w:hAnsi="Verdana" w:cs="Times New Roman"/>
+          <w:color w:val="000000"/>
+          <w:sz w:val="20"/>
+          <w:szCs w:val="20"/>
+          <w:lang w:eastAsia="es-CR"/>
+        </w:rPr>
+        <w:t>ε</w:t>
       </w:r>
     </w:p>
     <w:p>
@@ -2605,23 +2267,31 @@
       <w:r>
         <w:rPr>
           <w:rFonts w:ascii="Verdana" w:eastAsia="Times New Roman" w:hAnsi="Verdana" w:cs="Courier New"/>
-          <w:color w:val="000000"/>
-          <w:sz w:val="20"/>
-          <w:szCs w:val="20"/>
-          <w:lang w:eastAsia="es-CR"/>
-        </w:rPr>
-        <w:t>arrayFunctions</w:t>
-      </w:r>
-      <w:proofErr w:type="spellEnd"/>
-      <w:r>
-        <w:rPr>
-          <w:rFonts w:ascii="Verdana" w:eastAsia="Times New Roman" w:hAnsi="Verdana" w:cs="Courier New"/>
-          <w:color w:val="000000"/>
+          <w:sz w:val="20"/>
+          <w:szCs w:val="20"/>
+          <w:lang w:eastAsia="es-CR"/>
+        </w:rPr>
+        <w:t>primitiveExpression</w:t>
+      </w:r>
+      <w:proofErr w:type="spellEnd"/>
+      <w:r>
+        <w:rPr>
+          <w:rFonts w:ascii="Verdana" w:eastAsia="Times New Roman" w:hAnsi="Verdana" w:cs="Courier New"/>
+          <w:color w:val="47478E"/>
           <w:sz w:val="20"/>
           <w:szCs w:val="20"/>
           <w:lang w:eastAsia="es-CR"/>
         </w:rPr>
         <w:tab/>
+      </w:r>
+      <w:r>
+        <w:rPr>
+          <w:rFonts w:ascii="Verdana" w:eastAsia="Times New Roman" w:hAnsi="Verdana" w:cs="Courier New"/>
+          <w:color w:val="000000"/>
+          <w:sz w:val="20"/>
+          <w:szCs w:val="20"/>
+          <w:lang w:eastAsia="es-CR"/>
+        </w:rPr>
         <w:t xml:space="preserve">: </w:t>
       </w:r>
       <w:proofErr w:type="spellStart"/>
@@ -2634,9 +2304,137 @@
           <w:szCs w:val="24"/>
           <w:lang w:eastAsia="es-CR"/>
         </w:rPr>
-        <w:t>len</w:t>
-      </w:r>
-      <w:proofErr w:type="spellEnd"/>
+        <w:t>Integer</w:t>
+      </w:r>
+      <w:proofErr w:type="spellEnd"/>
+      <w:r>
+        <w:rPr>
+          <w:rFonts w:ascii="Verdana" w:eastAsia="Times New Roman" w:hAnsi="Verdana" w:cs="Courier New"/>
+          <w:color w:val="FF0000"/>
+          <w:sz w:val="20"/>
+          <w:szCs w:val="20"/>
+          <w:lang w:eastAsia="es-CR"/>
+        </w:rPr>
+        <w:t xml:space="preserve"> </w:t>
+      </w:r>
+      <w:r>
+        <w:rPr>
+          <w:rFonts w:ascii="Verdana" w:eastAsia="Times New Roman" w:hAnsi="Verdana" w:cs="Courier New"/>
+          <w:color w:val="000000"/>
+          <w:sz w:val="20"/>
+          <w:szCs w:val="20"/>
+          <w:lang w:eastAsia="es-CR"/>
+        </w:rPr>
+        <w:t xml:space="preserve">| </w:t>
+      </w:r>
+      <w:proofErr w:type="spellStart"/>
+      <w:r>
+        <w:rPr>
+          <w:rFonts w:ascii="Verdana" w:eastAsia="Times New Roman" w:hAnsi="Verdana" w:cs="Courier New"/>
+          <w:b/>
+          <w:color w:val="FF0000"/>
+          <w:sz w:val="24"/>
+          <w:szCs w:val="24"/>
+          <w:lang w:eastAsia="es-CR"/>
+        </w:rPr>
+        <w:t>String</w:t>
+      </w:r>
+      <w:proofErr w:type="spellEnd"/>
+      <w:r>
+        <w:rPr>
+          <w:rFonts w:ascii="Verdana" w:eastAsia="Times New Roman" w:hAnsi="Verdana" w:cs="Courier New"/>
+          <w:color w:val="FF0000"/>
+          <w:sz w:val="20"/>
+          <w:szCs w:val="20"/>
+          <w:lang w:eastAsia="es-CR"/>
+        </w:rPr>
+        <w:t xml:space="preserve"> </w:t>
+      </w:r>
+      <w:r>
+        <w:rPr>
+          <w:rFonts w:ascii="Verdana" w:eastAsia="Times New Roman" w:hAnsi="Verdana" w:cs="Courier New"/>
+          <w:color w:val="000000"/>
+          <w:sz w:val="20"/>
+          <w:szCs w:val="20"/>
+          <w:lang w:eastAsia="es-CR"/>
+        </w:rPr>
+        <w:t xml:space="preserve">| </w:t>
+      </w:r>
+      <w:proofErr w:type="spellStart"/>
+      <w:r>
+        <w:rPr>
+          <w:rFonts w:ascii="Verdana" w:eastAsia="Times New Roman" w:hAnsi="Verdana" w:cs="Courier New"/>
+          <w:b/>
+          <w:color w:val="FF0000"/>
+          <w:sz w:val="24"/>
+          <w:szCs w:val="24"/>
+          <w:lang w:eastAsia="es-CR"/>
+        </w:rPr>
+        <w:t>identifier</w:t>
+      </w:r>
+      <w:proofErr w:type="spellEnd"/>
+      <w:r>
+        <w:rPr>
+          <w:rFonts w:ascii="Verdana" w:eastAsia="Times New Roman" w:hAnsi="Verdana" w:cs="Courier New"/>
+          <w:color w:val="FF0000"/>
+          <w:sz w:val="20"/>
+          <w:szCs w:val="20"/>
+          <w:lang w:eastAsia="es-CR"/>
+        </w:rPr>
+        <w:t xml:space="preserve"> </w:t>
+      </w:r>
+      <w:r>
+        <w:rPr>
+          <w:rFonts w:ascii="Verdana" w:eastAsia="Times New Roman" w:hAnsi="Verdana" w:cs="Courier New"/>
+          <w:color w:val="000000"/>
+          <w:sz w:val="20"/>
+          <w:szCs w:val="20"/>
+          <w:lang w:eastAsia="es-CR"/>
+        </w:rPr>
+        <w:t xml:space="preserve">| </w:t>
+      </w:r>
+      <w:r>
+        <w:rPr>
+          <w:rFonts w:ascii="Verdana" w:eastAsia="Times New Roman" w:hAnsi="Verdana" w:cs="Courier New"/>
+          <w:b/>
+          <w:color w:val="FF0000"/>
+          <w:sz w:val="24"/>
+          <w:szCs w:val="24"/>
+          <w:lang w:eastAsia="es-CR"/>
+        </w:rPr>
+        <w:t>true</w:t>
+      </w:r>
+      <w:r>
+        <w:rPr>
+          <w:rFonts w:ascii="Verdana" w:eastAsia="Times New Roman" w:hAnsi="Verdana" w:cs="Courier New"/>
+          <w:color w:val="FF0000"/>
+          <w:sz w:val="20"/>
+          <w:szCs w:val="20"/>
+          <w:lang w:eastAsia="es-CR"/>
+        </w:rPr>
+        <w:t xml:space="preserve"> </w:t>
+      </w:r>
+      <w:r>
+        <w:rPr>
+          <w:rFonts w:ascii="Verdana" w:eastAsia="Times New Roman" w:hAnsi="Verdana" w:cs="Courier New"/>
+          <w:color w:val="000000"/>
+          <w:sz w:val="20"/>
+          <w:szCs w:val="20"/>
+          <w:lang w:eastAsia="es-CR"/>
+        </w:rPr>
+        <w:t xml:space="preserve">| </w:t>
+      </w:r>
+      <w:r>
+        <w:rPr>
+          <w:rFonts w:ascii="Verdana" w:eastAsia="Times New Roman" w:hAnsi="Verdana" w:cs="Courier New"/>
+          <w:b/>
+          <w:color w:val="FF0000"/>
+          <w:sz w:val="24"/>
+          <w:szCs w:val="24"/>
+          <w:lang w:eastAsia="es-CR"/>
+        </w:rPr>
+        <w:t>false</w:t>
+      </w:r>
       <w:r>
         <w:rPr>
           <w:rFonts w:ascii="Verdana" w:eastAsia="Times New Roman" w:hAnsi="Verdana" w:cs="Courier New"/>
@@ -2647,23 +2445,268 @@
         </w:rPr>
         <w:t xml:space="preserve"> | </w:t>
       </w:r>
-      <w:proofErr w:type="spellStart"/>
-      <w:r>
-        <w:rPr>
-          <w:rFonts w:ascii="Verdana" w:eastAsia="Times New Roman" w:hAnsi="Verdana" w:cs="Courier New"/>
-          <w:b/>
-          <w:color w:val="FF0000"/>
-          <w:sz w:val="24"/>
-          <w:szCs w:val="24"/>
-          <w:lang w:eastAsia="es-CR"/>
-        </w:rPr>
-        <w:t>first</w:t>
-      </w:r>
-      <w:proofErr w:type="spellEnd"/>
-      <w:r>
-        <w:rPr>
-          <w:rFonts w:ascii="Verdana" w:eastAsia="Times New Roman" w:hAnsi="Verdana" w:cs="Courier New"/>
-          <w:color w:val="000000"/>
+      <w:proofErr w:type="gramStart"/>
+      <w:r>
+        <w:rPr>
+          <w:rFonts w:ascii="Verdana" w:eastAsia="Times New Roman" w:hAnsi="Verdana" w:cs="Courier New"/>
+          <w:b/>
+          <w:color w:val="FF0000"/>
+          <w:sz w:val="24"/>
+          <w:szCs w:val="24"/>
+          <w:lang w:eastAsia="es-CR"/>
+        </w:rPr>
+        <w:t>(</w:t>
+      </w:r>
+      <w:r>
+        <w:rPr>
+          <w:rFonts w:ascii="Verdana" w:eastAsia="Times New Roman" w:hAnsi="Verdana" w:cs="Courier New"/>
+          <w:color w:val="FF0000"/>
+          <w:sz w:val="20"/>
+          <w:szCs w:val="20"/>
+          <w:lang w:eastAsia="es-CR"/>
+        </w:rPr>
+        <w:t xml:space="preserve"> </w:t>
+      </w:r>
+      <w:proofErr w:type="spellStart"/>
+      <w:r>
+        <w:rPr>
+          <w:rFonts w:ascii="Verdana" w:eastAsia="Times New Roman" w:hAnsi="Verdana" w:cs="Courier New"/>
+          <w:sz w:val="20"/>
+          <w:szCs w:val="20"/>
+          <w:lang w:eastAsia="es-CR"/>
+        </w:rPr>
+        <w:t>expression</w:t>
+      </w:r>
+      <w:proofErr w:type="spellEnd"/>
+      <w:proofErr w:type="gramEnd"/>
+      <w:r>
+        <w:rPr>
+          <w:rFonts w:ascii="Verdana" w:eastAsia="Times New Roman" w:hAnsi="Verdana" w:cs="Courier New"/>
+          <w:sz w:val="20"/>
+          <w:szCs w:val="20"/>
+          <w:lang w:eastAsia="es-CR"/>
+        </w:rPr>
+        <w:t xml:space="preserve"> </w:t>
+      </w:r>
+      <w:r>
+        <w:rPr>
+          <w:rFonts w:ascii="Verdana" w:eastAsia="Times New Roman" w:hAnsi="Verdana" w:cs="Courier New"/>
+          <w:b/>
+          <w:color w:val="FF0000"/>
+          <w:sz w:val="24"/>
+          <w:szCs w:val="24"/>
+          <w:lang w:eastAsia="es-CR"/>
+        </w:rPr>
+        <w:t>)</w:t>
+      </w:r>
+      <w:r>
+        <w:rPr>
+          <w:rFonts w:ascii="Verdana" w:eastAsia="Times New Roman" w:hAnsi="Verdana" w:cs="Courier New"/>
+          <w:color w:val="FF0000"/>
+          <w:sz w:val="20"/>
+          <w:szCs w:val="20"/>
+          <w:lang w:eastAsia="es-CR"/>
+        </w:rPr>
+        <w:t xml:space="preserve"> </w:t>
+      </w:r>
+      <w:r>
+        <w:rPr>
+          <w:rFonts w:ascii="Verdana" w:eastAsia="Times New Roman" w:hAnsi="Verdana" w:cs="Courier New"/>
+          <w:color w:val="000000"/>
+          <w:sz w:val="20"/>
+          <w:szCs w:val="20"/>
+          <w:lang w:eastAsia="es-CR"/>
+        </w:rPr>
+        <w:t xml:space="preserve">| </w:t>
+      </w:r>
+      <w:proofErr w:type="spellStart"/>
+      <w:r>
+        <w:rPr>
+          <w:rFonts w:ascii="Verdana" w:eastAsia="Times New Roman" w:hAnsi="Verdana" w:cs="Courier New"/>
+          <w:sz w:val="20"/>
+          <w:szCs w:val="20"/>
+          <w:lang w:eastAsia="es-CR"/>
+        </w:rPr>
+        <w:t>arrayLiteral</w:t>
+      </w:r>
+      <w:proofErr w:type="spellEnd"/>
+      <w:r>
+        <w:rPr>
+          <w:rFonts w:ascii="Verdana" w:eastAsia="Times New Roman" w:hAnsi="Verdana" w:cs="Courier New"/>
+          <w:sz w:val="20"/>
+          <w:szCs w:val="20"/>
+          <w:lang w:eastAsia="es-CR"/>
+        </w:rPr>
+        <w:t xml:space="preserve"> </w:t>
+      </w:r>
+      <w:r>
+        <w:rPr>
+          <w:rFonts w:ascii="Verdana" w:eastAsia="Times New Roman" w:hAnsi="Verdana" w:cs="Courier New"/>
+          <w:color w:val="000000"/>
+          <w:sz w:val="20"/>
+          <w:szCs w:val="20"/>
+          <w:lang w:eastAsia="es-CR"/>
+        </w:rPr>
+        <w:t xml:space="preserve">| </w:t>
+      </w:r>
+      <w:proofErr w:type="spellStart"/>
+      <w:r>
+        <w:rPr>
+          <w:rFonts w:ascii="Verdana" w:eastAsia="Times New Roman" w:hAnsi="Verdana" w:cs="Courier New"/>
+          <w:sz w:val="20"/>
+          <w:szCs w:val="20"/>
+          <w:lang w:eastAsia="es-CR"/>
+        </w:rPr>
+        <w:t>array</w:t>
+      </w:r>
+      <w:r>
+        <w:rPr>
+          <w:rFonts w:ascii="Verdana" w:eastAsia="Times New Roman" w:hAnsi="Verdana" w:cs="Courier New"/>
+          <w:sz w:val="20"/>
+          <w:szCs w:val="20"/>
+          <w:lang w:eastAsia="es-CR"/>
+        </w:rPr>
+        <w:t>Functions</w:t>
+      </w:r>
+      <w:proofErr w:type="spellEnd"/>
+      <w:r>
+        <w:rPr>
+          <w:rFonts w:ascii="Verdana" w:eastAsia="Times New Roman" w:hAnsi="Verdana" w:cs="Courier New"/>
+          <w:color w:val="FF0000"/>
+          <w:sz w:val="20"/>
+          <w:szCs w:val="20"/>
+          <w:lang w:eastAsia="es-CR"/>
+        </w:rPr>
+        <w:t xml:space="preserve"> </w:t>
+      </w:r>
+      <w:r>
+        <w:rPr>
+          <w:rFonts w:ascii="Verdana" w:eastAsia="Times New Roman" w:hAnsi="Verdana" w:cs="Courier New"/>
+          <w:b/>
+          <w:color w:val="FF0000"/>
+          <w:sz w:val="24"/>
+          <w:szCs w:val="24"/>
+          <w:lang w:eastAsia="es-CR"/>
+        </w:rPr>
+        <w:t>(</w:t>
+      </w:r>
+      <w:r>
+        <w:rPr>
+          <w:rFonts w:ascii="Verdana" w:eastAsia="Times New Roman" w:hAnsi="Verdana" w:cs="Courier New"/>
+          <w:color w:val="FF0000"/>
+          <w:sz w:val="20"/>
+          <w:szCs w:val="20"/>
+          <w:lang w:eastAsia="es-CR"/>
+        </w:rPr>
+        <w:t xml:space="preserve"> </w:t>
+      </w:r>
+      <w:proofErr w:type="spellStart"/>
+      <w:r>
+        <w:rPr>
+          <w:rFonts w:ascii="Verdana" w:eastAsia="Times New Roman" w:hAnsi="Verdana" w:cs="Courier New"/>
+          <w:sz w:val="20"/>
+          <w:szCs w:val="20"/>
+          <w:lang w:eastAsia="es-CR"/>
+        </w:rPr>
+        <w:t>expression</w:t>
+      </w:r>
+      <w:r>
+        <w:rPr>
+          <w:rFonts w:ascii="Verdana" w:eastAsia="Times New Roman" w:hAnsi="Verdana" w:cs="Courier New"/>
+          <w:sz w:val="20"/>
+          <w:szCs w:val="20"/>
+          <w:lang w:eastAsia="es-CR"/>
+        </w:rPr>
+        <w:t>List</w:t>
+      </w:r>
+      <w:proofErr w:type="spellEnd"/>
+      <w:r>
+        <w:rPr>
+          <w:rFonts w:ascii="Verdana" w:eastAsia="Times New Roman" w:hAnsi="Verdana" w:cs="Courier New"/>
+          <w:sz w:val="20"/>
+          <w:szCs w:val="20"/>
+          <w:lang w:eastAsia="es-CR"/>
+        </w:rPr>
+        <w:t xml:space="preserve"> </w:t>
+      </w:r>
+      <w:r>
+        <w:rPr>
+          <w:rFonts w:ascii="Verdana" w:eastAsia="Times New Roman" w:hAnsi="Verdana" w:cs="Courier New"/>
+          <w:b/>
+          <w:color w:val="FF0000"/>
+          <w:sz w:val="24"/>
+          <w:szCs w:val="24"/>
+          <w:lang w:eastAsia="es-CR"/>
+        </w:rPr>
+        <w:t>)</w:t>
+      </w:r>
+      <w:r>
+        <w:rPr>
+          <w:rFonts w:ascii="Verdana" w:eastAsia="Times New Roman" w:hAnsi="Verdana" w:cs="Courier New"/>
+          <w:color w:val="FF0000"/>
+          <w:sz w:val="20"/>
+          <w:szCs w:val="20"/>
+          <w:lang w:eastAsia="es-CR"/>
+        </w:rPr>
+        <w:t xml:space="preserve"> </w:t>
+      </w:r>
+      <w:r>
+        <w:rPr>
+          <w:rFonts w:ascii="Verdana" w:eastAsia="Times New Roman" w:hAnsi="Verdana" w:cs="Courier New"/>
+          <w:color w:val="000000"/>
+          <w:sz w:val="20"/>
+          <w:szCs w:val="20"/>
+          <w:lang w:eastAsia="es-CR"/>
+        </w:rPr>
+        <w:t xml:space="preserve">| </w:t>
+      </w:r>
+      <w:proofErr w:type="spellStart"/>
+      <w:r>
+        <w:rPr>
+          <w:rFonts w:ascii="Verdana" w:eastAsia="Times New Roman" w:hAnsi="Verdana" w:cs="Courier New"/>
+          <w:color w:val="000000"/>
+          <w:sz w:val="20"/>
+          <w:szCs w:val="20"/>
+          <w:lang w:eastAsia="es-CR"/>
+        </w:rPr>
+        <w:t>functionLiteral</w:t>
+      </w:r>
+      <w:proofErr w:type="spellEnd"/>
+      <w:r>
+        <w:rPr>
+          <w:rFonts w:ascii="Verdana" w:eastAsia="Times New Roman" w:hAnsi="Verdana" w:cs="Courier New"/>
+          <w:color w:val="000000"/>
+          <w:sz w:val="20"/>
+          <w:szCs w:val="20"/>
+          <w:lang w:eastAsia="es-CR"/>
+        </w:rPr>
+        <w:t xml:space="preserve"> </w:t>
+      </w:r>
+      <w:r>
+        <w:rPr>
+          <w:rFonts w:ascii="Verdana" w:eastAsia="Times New Roman" w:hAnsi="Verdana" w:cs="Courier New"/>
+          <w:color w:val="000000"/>
+          <w:sz w:val="20"/>
+          <w:szCs w:val="20"/>
+          <w:lang w:eastAsia="es-CR"/>
+        </w:rPr>
+        <w:t xml:space="preserve">| </w:t>
+      </w:r>
+      <w:proofErr w:type="spellStart"/>
+      <w:r>
+        <w:rPr>
+          <w:rFonts w:ascii="Verdana" w:eastAsia="Times New Roman" w:hAnsi="Verdana" w:cs="Courier New"/>
+          <w:color w:val="000000"/>
+          <w:sz w:val="20"/>
+          <w:szCs w:val="20"/>
+          <w:lang w:eastAsia="es-CR"/>
+        </w:rPr>
+        <w:t>hashLiteral</w:t>
+      </w:r>
+      <w:proofErr w:type="spellEnd"/>
+      <w:r>
+        <w:rPr>
+          <w:rFonts w:ascii="Verdana" w:eastAsia="Times New Roman" w:hAnsi="Verdana" w:cs="Courier New"/>
           <w:sz w:val="20"/>
           <w:szCs w:val="20"/>
           <w:lang w:eastAsia="es-CR"/>
@@ -2674,19 +2717,16 @@
       <w:r>
         <w:rPr>
           <w:rFonts w:ascii="Verdana" w:eastAsia="Times New Roman" w:hAnsi="Verdana" w:cs="Courier New"/>
-          <w:b/>
-          <w:color w:val="FF0000"/>
-          <w:sz w:val="24"/>
-          <w:szCs w:val="24"/>
-          <w:lang w:eastAsia="es-CR"/>
-        </w:rPr>
-        <w:t>last</w:t>
-      </w:r>
-      <w:proofErr w:type="spellEnd"/>
-      <w:r>
-        <w:rPr>
-          <w:rFonts w:ascii="Verdana" w:eastAsia="Times New Roman" w:hAnsi="Verdana" w:cs="Courier New"/>
-          <w:color w:val="000000"/>
+          <w:sz w:val="20"/>
+          <w:szCs w:val="20"/>
+          <w:lang w:eastAsia="es-CR"/>
+        </w:rPr>
+        <w:t>printExpression</w:t>
+      </w:r>
+      <w:proofErr w:type="spellEnd"/>
+      <w:r>
+        <w:rPr>
+          <w:rFonts w:ascii="Verdana" w:eastAsia="Times New Roman" w:hAnsi="Verdana" w:cs="Courier New"/>
           <w:sz w:val="20"/>
           <w:szCs w:val="20"/>
           <w:lang w:eastAsia="es-CR"/>
@@ -2697,38 +2737,22 @@
       <w:r>
         <w:rPr>
           <w:rFonts w:ascii="Verdana" w:eastAsia="Times New Roman" w:hAnsi="Verdana" w:cs="Courier New"/>
-          <w:b/>
-          <w:color w:val="FF0000"/>
-          <w:sz w:val="24"/>
-          <w:szCs w:val="24"/>
-          <w:lang w:eastAsia="es-CR"/>
-        </w:rPr>
-        <w:t>rest</w:t>
-      </w:r>
-      <w:proofErr w:type="spellEnd"/>
-      <w:r>
-        <w:rPr>
-          <w:rFonts w:ascii="Verdana" w:eastAsia="Times New Roman" w:hAnsi="Verdana" w:cs="Courier New"/>
-          <w:color w:val="000000"/>
-          <w:sz w:val="20"/>
-          <w:szCs w:val="20"/>
-          <w:lang w:eastAsia="es-CR"/>
-        </w:rPr>
-        <w:t xml:space="preserve"> | </w:t>
-      </w:r>
-      <w:proofErr w:type="spellStart"/>
-      <w:r>
-        <w:rPr>
-          <w:rFonts w:ascii="Verdana" w:eastAsia="Times New Roman" w:hAnsi="Verdana" w:cs="Courier New"/>
-          <w:b/>
-          <w:color w:val="FF0000"/>
-          <w:sz w:val="24"/>
-          <w:szCs w:val="24"/>
-          <w:lang w:eastAsia="es-CR"/>
-        </w:rPr>
-        <w:t>push</w:t>
-      </w:r>
-      <w:proofErr w:type="spellEnd"/>
+          <w:sz w:val="20"/>
+          <w:szCs w:val="20"/>
+          <w:lang w:eastAsia="es-CR"/>
+        </w:rPr>
+        <w:t>ifExpression</w:t>
+      </w:r>
+      <w:proofErr w:type="spellEnd"/>
+      <w:r>
+        <w:rPr>
+          <w:rFonts w:ascii="Verdana" w:eastAsia="Times New Roman" w:hAnsi="Verdana" w:cs="Courier New"/>
+          <w:sz w:val="20"/>
+          <w:szCs w:val="20"/>
+          <w:lang w:eastAsia="es-CR"/>
+        </w:rPr>
+        <w:t xml:space="preserve">                              </w:t>
+      </w:r>
     </w:p>
     <w:p>
       <w:pPr>
@@ -2769,106 +2793,130 @@
       <w:r>
         <w:rPr>
           <w:rFonts w:ascii="Verdana" w:eastAsia="Times New Roman" w:hAnsi="Verdana" w:cs="Courier New"/>
-          <w:sz w:val="20"/>
-          <w:szCs w:val="20"/>
-          <w:lang w:eastAsia="es-CR"/>
-        </w:rPr>
-        <w:t>arrayLiteral</w:t>
-      </w:r>
-      <w:proofErr w:type="spellEnd"/>
-      <w:r>
-        <w:rPr>
-          <w:rFonts w:ascii="Verdana" w:eastAsia="Times New Roman" w:hAnsi="Verdana" w:cs="Courier New"/>
-          <w:sz w:val="20"/>
-          <w:szCs w:val="20"/>
-          <w:lang w:eastAsia="es-CR"/>
-        </w:rPr>
-        <w:t xml:space="preserve">        </w:t>
-      </w:r>
-      <w:r>
-        <w:rPr>
-          <w:rFonts w:ascii="Verdana" w:eastAsia="Times New Roman" w:hAnsi="Verdana" w:cs="Courier New"/>
-          <w:color w:val="47478E"/>
+          <w:color w:val="000000"/>
+          <w:sz w:val="20"/>
+          <w:szCs w:val="20"/>
+          <w:lang w:eastAsia="es-CR"/>
+        </w:rPr>
+        <w:t>arrayFunctions</w:t>
+      </w:r>
+      <w:proofErr w:type="spellEnd"/>
+      <w:r>
+        <w:rPr>
+          <w:rFonts w:ascii="Verdana" w:eastAsia="Times New Roman" w:hAnsi="Verdana" w:cs="Courier New"/>
+          <w:color w:val="000000"/>
           <w:sz w:val="20"/>
           <w:szCs w:val="20"/>
           <w:lang w:eastAsia="es-CR"/>
         </w:rPr>
         <w:tab/>
-      </w:r>
-      <w:r>
-        <w:rPr>
-          <w:rFonts w:ascii="Verdana" w:eastAsia="Times New Roman" w:hAnsi="Verdana" w:cs="Courier New"/>
-          <w:color w:val="000000"/>
-          <w:sz w:val="20"/>
-          <w:szCs w:val="20"/>
-          <w:lang w:eastAsia="es-CR"/>
-        </w:rPr>
         <w:t xml:space="preserve">: </w:t>
       </w:r>
-      <w:r>
-        <w:rPr>
-          <w:rFonts w:ascii="Verdana" w:eastAsia="Times New Roman" w:hAnsi="Verdana" w:cs="Courier New"/>
-          <w:b/>
-          <w:color w:val="FF0000"/>
-          <w:sz w:val="24"/>
-          <w:szCs w:val="24"/>
-          <w:lang w:eastAsia="es-CR"/>
-        </w:rPr>
-        <w:t>[</w:t>
-      </w:r>
-      <w:r>
-        <w:rPr>
-          <w:rFonts w:ascii="Verdana" w:eastAsia="Times New Roman" w:hAnsi="Verdana" w:cs="Courier New"/>
-          <w:color w:val="FF0000"/>
-          <w:sz w:val="20"/>
-          <w:szCs w:val="20"/>
-          <w:lang w:eastAsia="es-CR"/>
-        </w:rPr>
-        <w:t xml:space="preserve"> </w:t>
-      </w:r>
-      <w:proofErr w:type="spellStart"/>
-      <w:proofErr w:type="gramStart"/>
-      <w:r>
-        <w:rPr>
-          <w:rFonts w:ascii="Verdana" w:eastAsia="Times New Roman" w:hAnsi="Verdana" w:cs="Courier New"/>
-          <w:sz w:val="20"/>
-          <w:szCs w:val="20"/>
-          <w:lang w:eastAsia="es-CR"/>
-        </w:rPr>
-        <w:t>expressionList</w:t>
-      </w:r>
-      <w:proofErr w:type="spellEnd"/>
-      <w:r>
-        <w:rPr>
-          <w:rFonts w:ascii="Verdana" w:eastAsia="Times New Roman" w:hAnsi="Verdana" w:cs="Courier New"/>
-          <w:sz w:val="20"/>
-          <w:szCs w:val="20"/>
-          <w:lang w:eastAsia="es-CR"/>
-        </w:rPr>
-        <w:t xml:space="preserve"> </w:t>
-      </w:r>
-      <w:r>
-        <w:rPr>
-          <w:rFonts w:ascii="Verdana" w:eastAsia="Times New Roman" w:hAnsi="Verdana" w:cs="Courier New"/>
-          <w:b/>
-          <w:color w:val="FF0000"/>
-          <w:sz w:val="24"/>
-          <w:szCs w:val="24"/>
-          <w:lang w:eastAsia="es-CR"/>
-        </w:rPr>
-        <w:t>]</w:t>
-      </w:r>
-      <w:proofErr w:type="gramEnd"/>
-      <w:r>
-        <w:rPr>
-          <w:rFonts w:ascii="Verdana" w:eastAsia="Times New Roman" w:hAnsi="Verdana" w:cs="Courier New"/>
-          <w:color w:val="FF0000"/>
-          <w:sz w:val="20"/>
-          <w:szCs w:val="20"/>
-          <w:lang w:eastAsia="es-CR"/>
-        </w:rPr>
-        <w:t xml:space="preserve"> </w:t>
-      </w:r>
+      <w:proofErr w:type="spellStart"/>
+      <w:r>
+        <w:rPr>
+          <w:rFonts w:ascii="Verdana" w:eastAsia="Times New Roman" w:hAnsi="Verdana" w:cs="Courier New"/>
+          <w:b/>
+          <w:color w:val="FF0000"/>
+          <w:sz w:val="24"/>
+          <w:szCs w:val="24"/>
+          <w:lang w:eastAsia="es-CR"/>
+        </w:rPr>
+        <w:t>len</w:t>
+      </w:r>
+      <w:proofErr w:type="spellEnd"/>
+      <w:r>
+        <w:rPr>
+          <w:rFonts w:ascii="Verdana" w:eastAsia="Times New Roman" w:hAnsi="Verdana" w:cs="Courier New"/>
+          <w:color w:val="000000"/>
+          <w:sz w:val="20"/>
+          <w:szCs w:val="20"/>
+          <w:lang w:eastAsia="es-CR"/>
+        </w:rPr>
+        <w:t xml:space="preserve"> | </w:t>
+      </w:r>
+      <w:proofErr w:type="spellStart"/>
+      <w:r>
+        <w:rPr>
+          <w:rFonts w:ascii="Verdana" w:eastAsia="Times New Roman" w:hAnsi="Verdana" w:cs="Courier New"/>
+          <w:b/>
+          <w:color w:val="FF0000"/>
+          <w:sz w:val="24"/>
+          <w:szCs w:val="24"/>
+          <w:lang w:eastAsia="es-CR"/>
+        </w:rPr>
+        <w:t>first</w:t>
+      </w:r>
+      <w:proofErr w:type="spellEnd"/>
+      <w:r>
+        <w:rPr>
+          <w:rFonts w:ascii="Verdana" w:eastAsia="Times New Roman" w:hAnsi="Verdana" w:cs="Courier New"/>
+          <w:color w:val="000000"/>
+          <w:sz w:val="20"/>
+          <w:szCs w:val="20"/>
+          <w:lang w:eastAsia="es-CR"/>
+        </w:rPr>
+        <w:t xml:space="preserve"> | </w:t>
+      </w:r>
+      <w:proofErr w:type="spellStart"/>
+      <w:r>
+        <w:rPr>
+          <w:rFonts w:ascii="Verdana" w:eastAsia="Times New Roman" w:hAnsi="Verdana" w:cs="Courier New"/>
+          <w:b/>
+          <w:color w:val="FF0000"/>
+          <w:sz w:val="24"/>
+          <w:szCs w:val="24"/>
+          <w:lang w:eastAsia="es-CR"/>
+        </w:rPr>
+        <w:t>last</w:t>
+      </w:r>
+      <w:proofErr w:type="spellEnd"/>
+      <w:r>
+        <w:rPr>
+          <w:rFonts w:ascii="Verdana" w:eastAsia="Times New Roman" w:hAnsi="Verdana" w:cs="Courier New"/>
+          <w:color w:val="000000"/>
+          <w:sz w:val="20"/>
+          <w:szCs w:val="20"/>
+          <w:lang w:eastAsia="es-CR"/>
+        </w:rPr>
+        <w:t xml:space="preserve"> | </w:t>
+      </w:r>
+      <w:proofErr w:type="spellStart"/>
+      <w:r>
+        <w:rPr>
+          <w:rFonts w:ascii="Verdana" w:eastAsia="Times New Roman" w:hAnsi="Verdana" w:cs="Courier New"/>
+          <w:b/>
+          <w:color w:val="FF0000"/>
+          <w:sz w:val="24"/>
+          <w:szCs w:val="24"/>
+          <w:lang w:eastAsia="es-CR"/>
+        </w:rPr>
+        <w:t>rest</w:t>
+      </w:r>
+      <w:proofErr w:type="spellEnd"/>
+      <w:r>
+        <w:rPr>
+          <w:rFonts w:ascii="Verdana" w:eastAsia="Times New Roman" w:hAnsi="Verdana" w:cs="Courier New"/>
+          <w:color w:val="000000"/>
+          <w:sz w:val="20"/>
+          <w:szCs w:val="20"/>
+          <w:lang w:eastAsia="es-CR"/>
+        </w:rPr>
+        <w:t xml:space="preserve"> | </w:t>
+      </w:r>
+      <w:proofErr w:type="spellStart"/>
+      <w:r>
+        <w:rPr>
+          <w:rFonts w:ascii="Verdana" w:eastAsia="Times New Roman" w:hAnsi="Verdana" w:cs="Courier New"/>
+          <w:b/>
+          <w:color w:val="FF0000"/>
+          <w:sz w:val="24"/>
+          <w:szCs w:val="24"/>
+          <w:lang w:eastAsia="es-CR"/>
+        </w:rPr>
+        <w:t>push</w:t>
+      </w:r>
+      <w:proofErr w:type="spellEnd"/>
     </w:p>
     <w:p>
       <w:pPr>
@@ -2913,7 +2961,167 @@
           <w:szCs w:val="20"/>
           <w:lang w:eastAsia="es-CR"/>
         </w:rPr>
-        <w:t>funtionLiteral</w:t>
+        <w:t>arrayLiteral</w:t>
+      </w:r>
+      <w:proofErr w:type="spellEnd"/>
+      <w:r>
+        <w:rPr>
+          <w:rFonts w:ascii="Verdana" w:eastAsia="Times New Roman" w:hAnsi="Verdana" w:cs="Courier New"/>
+          <w:sz w:val="20"/>
+          <w:szCs w:val="20"/>
+          <w:lang w:eastAsia="es-CR"/>
+        </w:rPr>
+        <w:t xml:space="preserve">        </w:t>
+      </w:r>
+      <w:r>
+        <w:rPr>
+          <w:rFonts w:ascii="Verdana" w:eastAsia="Times New Roman" w:hAnsi="Verdana" w:cs="Courier New"/>
+          <w:color w:val="47478E"/>
+          <w:sz w:val="20"/>
+          <w:szCs w:val="20"/>
+          <w:lang w:eastAsia="es-CR"/>
+        </w:rPr>
+        <w:tab/>
+      </w:r>
+      <w:r>
+        <w:rPr>
+          <w:rFonts w:ascii="Verdana" w:eastAsia="Times New Roman" w:hAnsi="Verdana" w:cs="Courier New"/>
+          <w:color w:val="000000"/>
+          <w:sz w:val="20"/>
+          <w:szCs w:val="20"/>
+          <w:lang w:eastAsia="es-CR"/>
+        </w:rPr>
+        <w:t xml:space="preserve">: </w:t>
+      </w:r>
+      <w:r>
+        <w:rPr>
+          <w:rFonts w:ascii="Verdana" w:eastAsia="Times New Roman" w:hAnsi="Verdana" w:cs="Courier New"/>
+          <w:b/>
+          <w:color w:val="FF0000"/>
+          <w:sz w:val="24"/>
+          <w:szCs w:val="24"/>
+          <w:lang w:eastAsia="es-CR"/>
+        </w:rPr>
+        <w:t>[</w:t>
+      </w:r>
+      <w:r>
+        <w:rPr>
+          <w:rFonts w:ascii="Verdana" w:eastAsia="Times New Roman" w:hAnsi="Verdana" w:cs="Courier New"/>
+          <w:color w:val="FF0000"/>
+          <w:sz w:val="20"/>
+          <w:szCs w:val="20"/>
+          <w:lang w:eastAsia="es-CR"/>
+        </w:rPr>
+        <w:t xml:space="preserve"> </w:t>
+      </w:r>
+      <w:proofErr w:type="spellStart"/>
+      <w:proofErr w:type="gramStart"/>
+      <w:r>
+        <w:rPr>
+          <w:rFonts w:ascii="Verdana" w:eastAsia="Times New Roman" w:hAnsi="Verdana" w:cs="Courier New"/>
+          <w:sz w:val="20"/>
+          <w:szCs w:val="20"/>
+          <w:lang w:eastAsia="es-CR"/>
+        </w:rPr>
+        <w:t>expressionList</w:t>
+      </w:r>
+      <w:proofErr w:type="spellEnd"/>
+      <w:r>
+        <w:rPr>
+          <w:rFonts w:ascii="Verdana" w:eastAsia="Times New Roman" w:hAnsi="Verdana" w:cs="Courier New"/>
+          <w:sz w:val="20"/>
+          <w:szCs w:val="20"/>
+          <w:lang w:eastAsia="es-CR"/>
+        </w:rPr>
+        <w:t xml:space="preserve"> </w:t>
+      </w:r>
+      <w:r>
+        <w:rPr>
+          <w:rFonts w:ascii="Verdana" w:eastAsia="Times New Roman" w:hAnsi="Verdana" w:cs="Courier New"/>
+          <w:b/>
+          <w:color w:val="FF0000"/>
+          <w:sz w:val="24"/>
+          <w:szCs w:val="24"/>
+          <w:lang w:eastAsia="es-CR"/>
+        </w:rPr>
+        <w:t>]</w:t>
+      </w:r>
+      <w:proofErr w:type="gramEnd"/>
+      <w:r>
+        <w:rPr>
+          <w:rFonts w:ascii="Verdana" w:eastAsia="Times New Roman" w:hAnsi="Verdana" w:cs="Courier New"/>
+          <w:color w:val="FF0000"/>
+          <w:sz w:val="20"/>
+          <w:szCs w:val="20"/>
+          <w:lang w:eastAsia="es-CR"/>
+        </w:rPr>
+        <w:t xml:space="preserve"> </w:t>
+      </w:r>
+    </w:p>
+    <w:p>
+      <w:pPr>
+        <w:pStyle w:val="Prrafodelista"/>
+        <w:numPr>
+          <w:ilvl w:val="0"/>
+          <w:numId w:val="2"/>
+        </w:numPr>
+        <w:shd w:val="clear" w:color="auto" w:fill="FFFFFF"/>
+        <w:tabs>
+          <w:tab w:val="left" w:pos="916"/>
+          <w:tab w:val="left" w:pos="1832"/>
+          <w:tab w:val="left" w:pos="2748"/>
+          <w:tab w:val="left" w:pos="3664"/>
+          <w:tab w:val="left" w:pos="4580"/>
+          <w:tab w:val="left" w:pos="5496"/>
+          <w:tab w:val="left" w:pos="6412"/>
+          <w:tab w:val="left" w:pos="7328"/>
+          <w:tab w:val="left" w:pos="8244"/>
+          <w:tab w:val="left" w:pos="9160"/>
+          <w:tab w:val="left" w:pos="10076"/>
+          <w:tab w:val="left" w:pos="10992"/>
+          <w:tab w:val="left" w:pos="11908"/>
+          <w:tab w:val="left" w:pos="12824"/>
+          <w:tab w:val="left" w:pos="13740"/>
+          <w:tab w:val="left" w:pos="14656"/>
+        </w:tabs>
+        <w:spacing w:after="0" w:line="240" w:lineRule="auto"/>
+        <w:rPr>
+          <w:rFonts w:ascii="Verdana" w:eastAsia="Times New Roman" w:hAnsi="Verdana" w:cs="Courier New"/>
+          <w:color w:val="000000"/>
+          <w:sz w:val="20"/>
+          <w:szCs w:val="20"/>
+          <w:lang w:eastAsia="es-CR"/>
+        </w:rPr>
+      </w:pPr>
+      <w:proofErr w:type="spellStart"/>
+      <w:r>
+        <w:rPr>
+          <w:rFonts w:ascii="Verdana" w:eastAsia="Times New Roman" w:hAnsi="Verdana" w:cs="Courier New"/>
+          <w:sz w:val="20"/>
+          <w:szCs w:val="20"/>
+          <w:lang w:eastAsia="es-CR"/>
+        </w:rPr>
+        <w:t>fun</w:t>
+      </w:r>
+      <w:r>
+        <w:rPr>
+          <w:rFonts w:ascii="Verdana" w:eastAsia="Times New Roman" w:hAnsi="Verdana" w:cs="Courier New"/>
+          <w:sz w:val="20"/>
+          <w:szCs w:val="20"/>
+          <w:lang w:eastAsia="es-CR"/>
+        </w:rPr>
+        <w:t>c</w:t>
+      </w:r>
+      <w:bookmarkStart w:id="0" w:name="_GoBack"/>
+      <w:bookmarkEnd w:id="0"/>
+      <w:r>
+        <w:rPr>
+          <w:rFonts w:ascii="Verdana" w:eastAsia="Times New Roman" w:hAnsi="Verdana" w:cs="Courier New"/>
+          <w:sz w:val="20"/>
+          <w:szCs w:val="20"/>
+          <w:lang w:eastAsia="es-CR"/>
+        </w:rPr>
+        <w:t>tionLiteral</w:t>
       </w:r>
       <w:proofErr w:type="spellEnd"/>
       <w:r>
@@ -2946,31 +3154,19 @@
           <w:szCs w:val="24"/>
           <w:lang w:eastAsia="es-CR"/>
         </w:rPr>
-        <w:t>f</w:t>
-      </w:r>
-      <w:r>
-        <w:rPr>
-          <w:rFonts w:ascii="Verdana" w:eastAsia="Times New Roman" w:hAnsi="Verdana" w:cs="Courier New"/>
-          <w:b/>
-          <w:color w:val="FF0000"/>
-          <w:sz w:val="24"/>
-          <w:szCs w:val="24"/>
-          <w:lang w:eastAsia="es-CR"/>
-        </w:rPr>
-        <w:t>n</w:t>
-      </w:r>
-      <w:proofErr w:type="spellEnd"/>
-      <w:r>
-        <w:rPr>
-          <w:rFonts w:ascii="Verdana" w:eastAsia="Times New Roman" w:hAnsi="Verdana" w:cs="Courier New"/>
-          <w:color w:val="000000"/>
-          <w:sz w:val="20"/>
-          <w:szCs w:val="20"/>
-          <w:lang w:eastAsia="es-CR"/>
-        </w:rPr>
-        <w:t xml:space="preserve"> </w:t>
-      </w:r>
-      <w:proofErr w:type="gramStart"/>
+        <w:t>fn</w:t>
+      </w:r>
+      <w:proofErr w:type="spellEnd"/>
+      <w:r>
+        <w:rPr>
+          <w:rFonts w:ascii="Verdana" w:eastAsia="Times New Roman" w:hAnsi="Verdana" w:cs="Courier New"/>
+          <w:color w:val="000000"/>
+          <w:sz w:val="20"/>
+          <w:szCs w:val="20"/>
+          <w:lang w:eastAsia="es-CR"/>
+        </w:rPr>
+        <w:t xml:space="preserve"> </w:t>
+      </w:r>
       <w:r>
         <w:rPr>
           <w:rFonts w:ascii="Verdana" w:eastAsia="Times New Roman" w:hAnsi="Verdana" w:cs="Courier New"/>
@@ -3004,7 +3200,6 @@
         <w:t>functionParameters</w:t>
       </w:r>
       <w:proofErr w:type="spellEnd"/>
-      <w:proofErr w:type="gramEnd"/>
       <w:r>
         <w:rPr>
           <w:rFonts w:ascii="Verdana" w:eastAsia="Times New Roman" w:hAnsi="Verdana" w:cs="Courier New"/>
@@ -3361,7 +3556,27 @@
           <w:szCs w:val="20"/>
           <w:lang w:eastAsia="es-CR"/>
         </w:rPr>
-        <w:t>moreHasContent</w:t>
+        <w:t>moreHas</w:t>
+      </w:r>
+      <w:r>
+        <w:rPr>
+          <w:rFonts w:ascii="Verdana" w:eastAsia="Times New Roman" w:hAnsi="Verdana" w:cs="Courier New"/>
+          <w:color w:val="000000"/>
+          <w:sz w:val="20"/>
+          <w:szCs w:val="20"/>
+          <w:lang w:eastAsia="es-CR"/>
+        </w:rPr>
+        <w:t>h</w:t>
+      </w:r>
+      <w:r>
+        <w:rPr>
+          <w:rFonts w:ascii="Verdana" w:eastAsia="Times New Roman" w:hAnsi="Verdana" w:cs="Courier New"/>
+          <w:color w:val="000000"/>
+          <w:sz w:val="20"/>
+          <w:szCs w:val="20"/>
+          <w:lang w:eastAsia="es-CR"/>
+        </w:rPr>
+        <w:t>Content</w:t>
       </w:r>
       <w:proofErr w:type="spellEnd"/>
       <w:r>
@@ -3656,52 +3871,41 @@
       <w:r>
         <w:rPr>
           <w:rFonts w:ascii="Verdana" w:eastAsia="Times New Roman" w:hAnsi="Verdana" w:cs="Courier New"/>
-          <w:sz w:val="16"/>
-          <w:szCs w:val="16"/>
-          <w:lang w:eastAsia="es-CR"/>
-        </w:rPr>
-        <w:t>functionCallExpression</w:t>
-      </w:r>
-      <w:proofErr w:type="spellEnd"/>
-      <w:r>
-        <w:rPr>
-          <w:rFonts w:ascii="Verdana" w:eastAsia="Times New Roman" w:hAnsi="Verdana" w:cs="Courier New"/>
-          <w:sz w:val="20"/>
-          <w:szCs w:val="20"/>
-          <w:lang w:eastAsia="es-CR"/>
-        </w:rPr>
-        <w:t xml:space="preserve"> </w:t>
-      </w:r>
-      <w:proofErr w:type="gramStart"/>
-      <w:r>
-        <w:rPr>
-          <w:rFonts w:ascii="Verdana" w:eastAsia="Times New Roman" w:hAnsi="Verdana" w:cs="Courier New"/>
-          <w:sz w:val="20"/>
-          <w:szCs w:val="20"/>
-          <w:lang w:eastAsia="es-CR"/>
-        </w:rPr>
-        <w:t xml:space="preserve">  </w:t>
-      </w:r>
-      <w:r>
-        <w:rPr>
-          <w:rFonts w:ascii="Verdana" w:eastAsia="Times New Roman" w:hAnsi="Verdana" w:cs="Courier New"/>
-          <w:color w:val="000000"/>
-          <w:sz w:val="20"/>
-          <w:szCs w:val="20"/>
-          <w:lang w:eastAsia="es-CR"/>
-        </w:rPr>
-        <w:t>:</w:t>
-      </w:r>
-      <w:proofErr w:type="gramEnd"/>
-      <w:r>
-        <w:rPr>
-          <w:rFonts w:ascii="Verdana" w:eastAsia="Times New Roman" w:hAnsi="Verdana" w:cs="Courier New"/>
-          <w:color w:val="000000"/>
-          <w:sz w:val="20"/>
-          <w:szCs w:val="20"/>
-          <w:lang w:eastAsia="es-CR"/>
-        </w:rPr>
-        <w:t xml:space="preserve"> </w:t>
+          <w:sz w:val="20"/>
+          <w:szCs w:val="20"/>
+          <w:lang w:eastAsia="es-CR"/>
+        </w:rPr>
+        <w:t>expressionList</w:t>
+      </w:r>
+      <w:proofErr w:type="spellEnd"/>
+      <w:r>
+        <w:rPr>
+          <w:rFonts w:ascii="Verdana" w:eastAsia="Times New Roman" w:hAnsi="Verdana" w:cs="Courier New"/>
+          <w:sz w:val="20"/>
+          <w:szCs w:val="20"/>
+          <w:lang w:eastAsia="es-CR"/>
+        </w:rPr>
+        <w:t xml:space="preserve">       </w:t>
+      </w:r>
+      <w:r>
+        <w:rPr>
+          <w:rFonts w:ascii="Verdana" w:eastAsia="Times New Roman" w:hAnsi="Verdana" w:cs="Courier New"/>
+          <w:color w:val="47478E"/>
+          <w:sz w:val="20"/>
+          <w:szCs w:val="20"/>
+          <w:lang w:eastAsia="es-CR"/>
+        </w:rPr>
+        <w:tab/>
+      </w:r>
+      <w:r>
+        <w:rPr>
+          <w:rFonts w:ascii="Verdana" w:eastAsia="Times New Roman" w:hAnsi="Verdana" w:cs="Courier New"/>
+          <w:color w:val="000000"/>
+          <w:sz w:val="20"/>
+          <w:szCs w:val="20"/>
+          <w:lang w:eastAsia="es-CR"/>
+        </w:rPr>
+        <w:t xml:space="preserve">: </w:t>
       </w:r>
       <w:proofErr w:type="spellStart"/>
       <w:r>
@@ -3723,67 +3927,45 @@
         </w:rPr>
         <w:t xml:space="preserve"> </w:t>
       </w:r>
-      <w:r>
-        <w:rPr>
-          <w:rFonts w:ascii="Verdana" w:eastAsia="Times New Roman" w:hAnsi="Verdana" w:cs="Courier New"/>
-          <w:b/>
-          <w:color w:val="FF0000"/>
-          <w:sz w:val="24"/>
-          <w:szCs w:val="24"/>
-          <w:lang w:eastAsia="es-CR"/>
-        </w:rPr>
-        <w:t>(</w:t>
-      </w:r>
-      <w:r>
-        <w:rPr>
-          <w:rFonts w:ascii="Verdana" w:eastAsia="Times New Roman" w:hAnsi="Verdana" w:cs="Courier New"/>
-          <w:color w:val="660E7A"/>
-          <w:sz w:val="20"/>
-          <w:szCs w:val="20"/>
-          <w:lang w:eastAsia="es-CR"/>
-        </w:rPr>
-        <w:t xml:space="preserve"> </w:t>
-      </w:r>
-      <w:proofErr w:type="spellStart"/>
-      <w:r>
-        <w:rPr>
-          <w:rFonts w:ascii="Verdana" w:eastAsia="Times New Roman" w:hAnsi="Verdana" w:cs="Courier New"/>
-          <w:sz w:val="20"/>
-          <w:szCs w:val="20"/>
-          <w:lang w:eastAsia="es-CR"/>
-        </w:rPr>
-        <w:t>expressionList</w:t>
-      </w:r>
-      <w:proofErr w:type="spellEnd"/>
-      <w:r>
-        <w:rPr>
-          <w:rFonts w:ascii="Verdana" w:eastAsia="Times New Roman" w:hAnsi="Verdana" w:cs="Courier New"/>
-          <w:sz w:val="20"/>
-          <w:szCs w:val="20"/>
-          <w:lang w:eastAsia="es-CR"/>
-        </w:rPr>
-        <w:t xml:space="preserve"> </w:t>
-      </w:r>
-      <w:r>
-        <w:rPr>
-          <w:rFonts w:ascii="Verdana" w:eastAsia="Times New Roman" w:hAnsi="Verdana" w:cs="Courier New"/>
-          <w:b/>
-          <w:color w:val="FF0000"/>
-          <w:sz w:val="24"/>
-          <w:szCs w:val="24"/>
-          <w:lang w:eastAsia="es-CR"/>
-        </w:rPr>
-        <w:t>)</w:t>
-      </w:r>
-      <w:r>
-        <w:rPr>
-          <w:rFonts w:ascii="Verdana" w:eastAsia="Times New Roman" w:hAnsi="Verdana" w:cs="Courier New"/>
-          <w:color w:val="660E7A"/>
-          <w:sz w:val="20"/>
-          <w:szCs w:val="20"/>
-          <w:lang w:eastAsia="es-CR"/>
-        </w:rPr>
-        <w:t xml:space="preserve">                       </w:t>
+      <w:proofErr w:type="spellStart"/>
+      <w:r>
+        <w:rPr>
+          <w:rFonts w:ascii="Verdana" w:eastAsia="Times New Roman" w:hAnsi="Verdana" w:cs="Courier New"/>
+          <w:sz w:val="20"/>
+          <w:szCs w:val="20"/>
+          <w:lang w:eastAsia="es-CR"/>
+        </w:rPr>
+        <w:t>moreExpressions</w:t>
+      </w:r>
+      <w:proofErr w:type="spellEnd"/>
+      <w:r>
+        <w:rPr>
+          <w:rFonts w:ascii="Verdana" w:eastAsia="Times New Roman" w:hAnsi="Verdana" w:cs="Courier New"/>
+          <w:sz w:val="20"/>
+          <w:szCs w:val="20"/>
+          <w:lang w:eastAsia="es-CR"/>
+        </w:rPr>
+        <w:t xml:space="preserve"> </w:t>
+      </w:r>
+      <w:r>
+        <w:rPr>
+          <w:rFonts w:ascii="Verdana" w:eastAsia="Times New Roman" w:hAnsi="Verdana" w:cs="Courier New"/>
+          <w:color w:val="000000"/>
+          <w:sz w:val="20"/>
+          <w:szCs w:val="20"/>
+          <w:lang w:eastAsia="es-CR"/>
+        </w:rPr>
+        <w:t xml:space="preserve">| </w:t>
+      </w:r>
+      <w:r>
+        <w:rPr>
+          <w:rFonts w:ascii="Verdana" w:eastAsia="Times New Roman" w:hAnsi="Verdana" w:cs="Times New Roman"/>
+          <w:color w:val="000000"/>
+          <w:sz w:val="20"/>
+          <w:szCs w:val="20"/>
+          <w:lang w:eastAsia="es-CR"/>
+        </w:rPr>
+        <w:t>ε</w:t>
       </w:r>
     </w:p>
     <w:p>
@@ -3829,17 +4011,17 @@
           <w:szCs w:val="20"/>
           <w:lang w:eastAsia="es-CR"/>
         </w:rPr>
-        <w:t>expressionList</w:t>
-      </w:r>
-      <w:proofErr w:type="spellEnd"/>
-      <w:r>
-        <w:rPr>
-          <w:rFonts w:ascii="Verdana" w:eastAsia="Times New Roman" w:hAnsi="Verdana" w:cs="Courier New"/>
-          <w:sz w:val="20"/>
-          <w:szCs w:val="20"/>
-          <w:lang w:eastAsia="es-CR"/>
-        </w:rPr>
-        <w:t xml:space="preserve">       </w:t>
+        <w:t>moreExpressions</w:t>
+      </w:r>
+      <w:proofErr w:type="spellEnd"/>
+      <w:r>
+        <w:rPr>
+          <w:rFonts w:ascii="Verdana" w:eastAsia="Times New Roman" w:hAnsi="Verdana" w:cs="Courier New"/>
+          <w:sz w:val="20"/>
+          <w:szCs w:val="20"/>
+          <w:lang w:eastAsia="es-CR"/>
+        </w:rPr>
+        <w:t xml:space="preserve">    </w:t>
       </w:r>
       <w:r>
         <w:rPr>
@@ -3859,9 +4041,31 @@
           <w:szCs w:val="20"/>
           <w:lang w:eastAsia="es-CR"/>
         </w:rPr>
-        <w:t xml:space="preserve">: </w:t>
-      </w:r>
-      <w:proofErr w:type="spellStart"/>
+        <w:t>: (</w:t>
+      </w:r>
+      <w:r>
+        <w:rPr>
+          <w:rFonts w:ascii="Verdana" w:eastAsia="Times New Roman" w:hAnsi="Verdana" w:cs="Courier New"/>
+          <w:b/>
+          <w:color w:val="FF0000"/>
+          <w:sz w:val="24"/>
+          <w:szCs w:val="24"/>
+          <w:lang w:eastAsia="es-CR"/>
+        </w:rPr>
+        <w:t>,</w:t>
+      </w:r>
+      <w:r>
+        <w:rPr>
+          <w:rFonts w:ascii="Verdana" w:eastAsia="Times New Roman" w:hAnsi="Verdana" w:cs="Courier New"/>
+          <w:color w:val="660E7A"/>
+          <w:sz w:val="20"/>
+          <w:szCs w:val="20"/>
+          <w:lang w:eastAsia="es-CR"/>
+        </w:rPr>
+        <w:t xml:space="preserve"> </w:t>
+      </w:r>
+      <w:proofErr w:type="spellStart"/>
+      <w:proofErr w:type="gramStart"/>
       <w:r>
         <w:rPr>
           <w:rFonts w:ascii="Verdana" w:eastAsia="Times New Roman" w:hAnsi="Verdana" w:cs="Courier New"/>
@@ -3875,51 +4079,23 @@
       <w:r>
         <w:rPr>
           <w:rFonts w:ascii="Verdana" w:eastAsia="Times New Roman" w:hAnsi="Verdana" w:cs="Courier New"/>
-          <w:sz w:val="20"/>
-          <w:szCs w:val="20"/>
-          <w:lang w:eastAsia="es-CR"/>
-        </w:rPr>
-        <w:t xml:space="preserve"> </w:t>
-      </w:r>
-      <w:proofErr w:type="spellStart"/>
-      <w:r>
-        <w:rPr>
-          <w:rFonts w:ascii="Verdana" w:eastAsia="Times New Roman" w:hAnsi="Verdana" w:cs="Courier New"/>
-          <w:sz w:val="20"/>
-          <w:szCs w:val="20"/>
-          <w:lang w:eastAsia="es-CR"/>
-        </w:rPr>
-        <w:t>moreExpressions</w:t>
-      </w:r>
-      <w:proofErr w:type="spellEnd"/>
-      <w:r>
-        <w:rPr>
-          <w:rFonts w:ascii="Verdana" w:eastAsia="Times New Roman" w:hAnsi="Verdana" w:cs="Courier New"/>
-          <w:sz w:val="20"/>
-          <w:szCs w:val="20"/>
-          <w:lang w:eastAsia="es-CR"/>
-        </w:rPr>
-        <w:t xml:space="preserve"> </w:t>
-      </w:r>
-      <w:r>
-        <w:rPr>
-          <w:rFonts w:ascii="Verdana" w:eastAsia="Times New Roman" w:hAnsi="Verdana" w:cs="Courier New"/>
-          <w:color w:val="000000"/>
-          <w:sz w:val="20"/>
-          <w:szCs w:val="20"/>
-          <w:lang w:eastAsia="es-CR"/>
-        </w:rPr>
-        <w:t xml:space="preserve">| </w:t>
-      </w:r>
-      <w:r>
-        <w:rPr>
-          <w:rFonts w:ascii="Verdana" w:eastAsia="Times New Roman" w:hAnsi="Verdana" w:cs="Times New Roman"/>
-          <w:color w:val="000000"/>
-          <w:sz w:val="20"/>
-          <w:szCs w:val="20"/>
-          <w:lang w:eastAsia="es-CR"/>
-        </w:rPr>
-        <w:t>ε</w:t>
+          <w:color w:val="000000"/>
+          <w:sz w:val="20"/>
+          <w:szCs w:val="20"/>
+          <w:lang w:eastAsia="es-CR"/>
+        </w:rPr>
+        <w:t>)*</w:t>
+      </w:r>
+      <w:proofErr w:type="gramEnd"/>
+      <w:r>
+        <w:rPr>
+          <w:rFonts w:ascii="Verdana" w:eastAsia="Times New Roman" w:hAnsi="Verdana" w:cs="Courier New"/>
+          <w:color w:val="000000"/>
+          <w:sz w:val="20"/>
+          <w:szCs w:val="20"/>
+          <w:lang w:eastAsia="es-CR"/>
+        </w:rPr>
+        <w:t xml:space="preserve">  </w:t>
       </w:r>
     </w:p>
     <w:p>
@@ -3965,17 +4141,44 @@
           <w:szCs w:val="20"/>
           <w:lang w:eastAsia="es-CR"/>
         </w:rPr>
-        <w:t>moreExpressions</w:t>
-      </w:r>
-      <w:proofErr w:type="spellEnd"/>
-      <w:r>
-        <w:rPr>
-          <w:rFonts w:ascii="Verdana" w:eastAsia="Times New Roman" w:hAnsi="Verdana" w:cs="Courier New"/>
-          <w:sz w:val="20"/>
-          <w:szCs w:val="20"/>
-          <w:lang w:eastAsia="es-CR"/>
-        </w:rPr>
-        <w:t xml:space="preserve">    </w:t>
+        <w:t>print</w:t>
+      </w:r>
+      <w:r>
+        <w:rPr>
+          <w:rFonts w:ascii="Verdana" w:eastAsia="Times New Roman" w:hAnsi="Verdana" w:cs="Courier New"/>
+          <w:sz w:val="20"/>
+          <w:szCs w:val="20"/>
+          <w:lang w:eastAsia="es-CR"/>
+        </w:rPr>
+        <w:t>Expressi</w:t>
+      </w:r>
+      <w:r>
+        <w:rPr>
+          <w:rFonts w:ascii="Verdana" w:eastAsia="Times New Roman" w:hAnsi="Verdana" w:cs="Courier New"/>
+          <w:sz w:val="20"/>
+          <w:szCs w:val="20"/>
+          <w:lang w:eastAsia="es-CR"/>
+        </w:rPr>
+        <w:t>o</w:t>
+      </w:r>
+      <w:r>
+        <w:rPr>
+          <w:rFonts w:ascii="Verdana" w:eastAsia="Times New Roman" w:hAnsi="Verdana" w:cs="Courier New"/>
+          <w:sz w:val="20"/>
+          <w:szCs w:val="20"/>
+          <w:lang w:eastAsia="es-CR"/>
+        </w:rPr>
+        <w:t>n</w:t>
+      </w:r>
+      <w:proofErr w:type="spellEnd"/>
+      <w:r>
+        <w:rPr>
+          <w:rFonts w:ascii="Verdana" w:eastAsia="Times New Roman" w:hAnsi="Verdana" w:cs="Courier New"/>
+          <w:sz w:val="20"/>
+          <w:szCs w:val="20"/>
+          <w:lang w:eastAsia="es-CR"/>
+        </w:rPr>
+        <w:t xml:space="preserve">      </w:t>
       </w:r>
       <w:r>
         <w:rPr>
@@ -3995,19 +4198,32 @@
           <w:szCs w:val="20"/>
           <w:lang w:eastAsia="es-CR"/>
         </w:rPr>
-        <w:t>: (</w:t>
-      </w:r>
-      <w:r>
-        <w:rPr>
-          <w:rFonts w:ascii="Verdana" w:eastAsia="Times New Roman" w:hAnsi="Verdana" w:cs="Courier New"/>
-          <w:b/>
-          <w:color w:val="FF0000"/>
-          <w:sz w:val="24"/>
-          <w:szCs w:val="24"/>
-          <w:lang w:eastAsia="es-CR"/>
-        </w:rPr>
-        <w:t>,</w:t>
-      </w:r>
+        <w:t xml:space="preserve">: </w:t>
+      </w:r>
+      <w:proofErr w:type="spellStart"/>
+      <w:r>
+        <w:rPr>
+          <w:rFonts w:ascii="Verdana" w:eastAsia="Times New Roman" w:hAnsi="Verdana" w:cs="Times New Roman"/>
+          <w:b/>
+          <w:color w:val="FF0000"/>
+          <w:sz w:val="24"/>
+          <w:szCs w:val="24"/>
+          <w:lang w:eastAsia="es-CR"/>
+        </w:rPr>
+        <w:t>p</w:t>
+      </w:r>
+      <w:r>
+        <w:rPr>
+          <w:rFonts w:ascii="Verdana" w:eastAsia="Times New Roman" w:hAnsi="Verdana" w:cs="Times New Roman"/>
+          <w:b/>
+          <w:color w:val="FF0000"/>
+          <w:sz w:val="24"/>
+          <w:szCs w:val="24"/>
+          <w:lang w:eastAsia="es-CR"/>
+        </w:rPr>
+        <w:t>uts</w:t>
+      </w:r>
+      <w:proofErr w:type="spellEnd"/>
       <w:r>
         <w:rPr>
           <w:rFonts w:ascii="Verdana" w:eastAsia="Times New Roman" w:hAnsi="Verdana" w:cs="Courier New"/>
@@ -4018,10 +4234,31 @@
         </w:rPr>
         <w:t xml:space="preserve"> </w:t>
       </w:r>
-      <w:proofErr w:type="spellStart"/>
       <w:proofErr w:type="gramStart"/>
       <w:r>
         <w:rPr>
+          <w:rFonts w:ascii="Verdana" w:eastAsia="Times New Roman" w:hAnsi="Verdana" w:cs="Times New Roman"/>
+          <w:b/>
+          <w:color w:val="FF0000"/>
+          <w:sz w:val="24"/>
+          <w:szCs w:val="24"/>
+          <w:lang w:eastAsia="es-CR"/>
+        </w:rPr>
+        <w:t>(</w:t>
+      </w:r>
+      <w:r>
+        <w:rPr>
+          <w:rFonts w:ascii="Verdana" w:eastAsia="Times New Roman" w:hAnsi="Verdana" w:cs="Courier New"/>
+          <w:color w:val="660E7A"/>
+          <w:sz w:val="20"/>
+          <w:szCs w:val="20"/>
+          <w:lang w:eastAsia="es-CR"/>
+        </w:rPr>
+        <w:t xml:space="preserve"> </w:t>
+      </w:r>
+      <w:proofErr w:type="spellStart"/>
+      <w:r>
+        <w:rPr>
           <w:rFonts w:ascii="Verdana" w:eastAsia="Times New Roman" w:hAnsi="Verdana" w:cs="Courier New"/>
           <w:sz w:val="20"/>
           <w:szCs w:val="20"/>
@@ -4030,26 +4267,36 @@
         <w:t>expression</w:t>
       </w:r>
       <w:proofErr w:type="spellEnd"/>
-      <w:r>
-        <w:rPr>
-          <w:rFonts w:ascii="Verdana" w:eastAsia="Times New Roman" w:hAnsi="Verdana" w:cs="Courier New"/>
-          <w:color w:val="000000"/>
-          <w:sz w:val="20"/>
-          <w:szCs w:val="20"/>
-          <w:lang w:eastAsia="es-CR"/>
-        </w:rPr>
-        <w:t>)*</w:t>
-      </w:r>
       <w:proofErr w:type="gramEnd"/>
       <w:r>
         <w:rPr>
           <w:rFonts w:ascii="Verdana" w:eastAsia="Times New Roman" w:hAnsi="Verdana" w:cs="Courier New"/>
-          <w:color w:val="000000"/>
-          <w:sz w:val="20"/>
-          <w:szCs w:val="20"/>
-          <w:lang w:eastAsia="es-CR"/>
-        </w:rPr>
-        <w:t xml:space="preserve">  </w:t>
+          <w:sz w:val="20"/>
+          <w:szCs w:val="20"/>
+          <w:lang w:eastAsia="es-CR"/>
+        </w:rPr>
+        <w:t xml:space="preserve"> </w:t>
+      </w:r>
+      <w:r>
+        <w:rPr>
+          <w:rFonts w:ascii="Verdana" w:eastAsia="Times New Roman" w:hAnsi="Verdana" w:cs="Times New Roman"/>
+          <w:b/>
+          <w:color w:val="FF0000"/>
+          <w:sz w:val="24"/>
+          <w:szCs w:val="24"/>
+          <w:lang w:eastAsia="es-CR"/>
+        </w:rPr>
+        <w:t>)</w:t>
+      </w:r>
+      <w:r>
+        <w:rPr>
+          <w:rFonts w:ascii="Verdana" w:eastAsia="Times New Roman" w:hAnsi="Verdana" w:cs="Courier New"/>
+          <w:color w:val="000000"/>
+          <w:sz w:val="20"/>
+          <w:szCs w:val="20"/>
+          <w:lang w:eastAsia="es-CR"/>
+        </w:rPr>
+        <w:t xml:space="preserve">   </w:t>
       </w:r>
     </w:p>
     <w:p>
@@ -4095,189 +4342,6 @@
           <w:szCs w:val="20"/>
           <w:lang w:eastAsia="es-CR"/>
         </w:rPr>
-        <w:t>print</w:t>
-      </w:r>
-      <w:r>
-        <w:rPr>
-          <w:rFonts w:ascii="Verdana" w:eastAsia="Times New Roman" w:hAnsi="Verdana" w:cs="Courier New"/>
-          <w:sz w:val="20"/>
-          <w:szCs w:val="20"/>
-          <w:lang w:eastAsia="es-CR"/>
-        </w:rPr>
-        <w:t>Expressión</w:t>
-      </w:r>
-      <w:proofErr w:type="spellEnd"/>
-      <w:r>
-        <w:rPr>
-          <w:rFonts w:ascii="Verdana" w:eastAsia="Times New Roman" w:hAnsi="Verdana" w:cs="Courier New"/>
-          <w:sz w:val="20"/>
-          <w:szCs w:val="20"/>
-          <w:lang w:eastAsia="es-CR"/>
-        </w:rPr>
-        <w:t xml:space="preserve">      </w:t>
-      </w:r>
-      <w:r>
-        <w:rPr>
-          <w:rFonts w:ascii="Verdana" w:eastAsia="Times New Roman" w:hAnsi="Verdana" w:cs="Courier New"/>
-          <w:color w:val="47478E"/>
-          <w:sz w:val="20"/>
-          <w:szCs w:val="20"/>
-          <w:lang w:eastAsia="es-CR"/>
-        </w:rPr>
-        <w:tab/>
-      </w:r>
-      <w:r>
-        <w:rPr>
-          <w:rFonts w:ascii="Verdana" w:eastAsia="Times New Roman" w:hAnsi="Verdana" w:cs="Courier New"/>
-          <w:color w:val="000000"/>
-          <w:sz w:val="20"/>
-          <w:szCs w:val="20"/>
-          <w:lang w:eastAsia="es-CR"/>
-        </w:rPr>
-        <w:t xml:space="preserve">: </w:t>
-      </w:r>
-      <w:proofErr w:type="spellStart"/>
-      <w:r>
-        <w:rPr>
-          <w:rFonts w:ascii="Verdana" w:eastAsia="Times New Roman" w:hAnsi="Verdana" w:cs="Times New Roman"/>
-          <w:b/>
-          <w:color w:val="FF0000"/>
-          <w:sz w:val="24"/>
-          <w:szCs w:val="24"/>
-          <w:lang w:eastAsia="es-CR"/>
-        </w:rPr>
-        <w:t>p</w:t>
-      </w:r>
-      <w:r>
-        <w:rPr>
-          <w:rFonts w:ascii="Verdana" w:eastAsia="Times New Roman" w:hAnsi="Verdana" w:cs="Times New Roman"/>
-          <w:b/>
-          <w:color w:val="FF0000"/>
-          <w:sz w:val="24"/>
-          <w:szCs w:val="24"/>
-          <w:lang w:eastAsia="es-CR"/>
-        </w:rPr>
-        <w:t>uts</w:t>
-      </w:r>
-      <w:proofErr w:type="spellEnd"/>
-      <w:r>
-        <w:rPr>
-          <w:rFonts w:ascii="Verdana" w:eastAsia="Times New Roman" w:hAnsi="Verdana" w:cs="Courier New"/>
-          <w:color w:val="660E7A"/>
-          <w:sz w:val="20"/>
-          <w:szCs w:val="20"/>
-          <w:lang w:eastAsia="es-CR"/>
-        </w:rPr>
-        <w:t xml:space="preserve"> </w:t>
-      </w:r>
-      <w:proofErr w:type="gramStart"/>
-      <w:r>
-        <w:rPr>
-          <w:rFonts w:ascii="Verdana" w:eastAsia="Times New Roman" w:hAnsi="Verdana" w:cs="Times New Roman"/>
-          <w:b/>
-          <w:color w:val="FF0000"/>
-          <w:sz w:val="24"/>
-          <w:szCs w:val="24"/>
-          <w:lang w:eastAsia="es-CR"/>
-        </w:rPr>
-        <w:t>(</w:t>
-      </w:r>
-      <w:r>
-        <w:rPr>
-          <w:rFonts w:ascii="Verdana" w:eastAsia="Times New Roman" w:hAnsi="Verdana" w:cs="Courier New"/>
-          <w:color w:val="660E7A"/>
-          <w:sz w:val="20"/>
-          <w:szCs w:val="20"/>
-          <w:lang w:eastAsia="es-CR"/>
-        </w:rPr>
-        <w:t xml:space="preserve"> </w:t>
-      </w:r>
-      <w:proofErr w:type="spellStart"/>
-      <w:r>
-        <w:rPr>
-          <w:rFonts w:ascii="Verdana" w:eastAsia="Times New Roman" w:hAnsi="Verdana" w:cs="Courier New"/>
-          <w:sz w:val="20"/>
-          <w:szCs w:val="20"/>
-          <w:lang w:eastAsia="es-CR"/>
-        </w:rPr>
-        <w:t>expression</w:t>
-      </w:r>
-      <w:proofErr w:type="spellEnd"/>
-      <w:proofErr w:type="gramEnd"/>
-      <w:r>
-        <w:rPr>
-          <w:rFonts w:ascii="Verdana" w:eastAsia="Times New Roman" w:hAnsi="Verdana" w:cs="Courier New"/>
-          <w:sz w:val="20"/>
-          <w:szCs w:val="20"/>
-          <w:lang w:eastAsia="es-CR"/>
-        </w:rPr>
-        <w:t xml:space="preserve"> </w:t>
-      </w:r>
-      <w:r>
-        <w:rPr>
-          <w:rFonts w:ascii="Verdana" w:eastAsia="Times New Roman" w:hAnsi="Verdana" w:cs="Times New Roman"/>
-          <w:b/>
-          <w:color w:val="FF0000"/>
-          <w:sz w:val="24"/>
-          <w:szCs w:val="24"/>
-          <w:lang w:eastAsia="es-CR"/>
-        </w:rPr>
-        <w:t>)</w:t>
-      </w:r>
-      <w:r>
-        <w:rPr>
-          <w:rFonts w:ascii="Verdana" w:eastAsia="Times New Roman" w:hAnsi="Verdana" w:cs="Courier New"/>
-          <w:color w:val="000000"/>
-          <w:sz w:val="20"/>
-          <w:szCs w:val="20"/>
-          <w:lang w:eastAsia="es-CR"/>
-        </w:rPr>
-        <w:t xml:space="preserve">   </w:t>
-      </w:r>
-    </w:p>
-    <w:p>
-      <w:pPr>
-        <w:pStyle w:val="Prrafodelista"/>
-        <w:numPr>
-          <w:ilvl w:val="0"/>
-          <w:numId w:val="2"/>
-        </w:numPr>
-        <w:shd w:val="clear" w:color="auto" w:fill="FFFFFF"/>
-        <w:tabs>
-          <w:tab w:val="left" w:pos="916"/>
-          <w:tab w:val="left" w:pos="1832"/>
-          <w:tab w:val="left" w:pos="2748"/>
-          <w:tab w:val="left" w:pos="3664"/>
-          <w:tab w:val="left" w:pos="4580"/>
-          <w:tab w:val="left" w:pos="5496"/>
-          <w:tab w:val="left" w:pos="6412"/>
-          <w:tab w:val="left" w:pos="7328"/>
-          <w:tab w:val="left" w:pos="8244"/>
-          <w:tab w:val="left" w:pos="9160"/>
-          <w:tab w:val="left" w:pos="10076"/>
-          <w:tab w:val="left" w:pos="10992"/>
-          <w:tab w:val="left" w:pos="11908"/>
-          <w:tab w:val="left" w:pos="12824"/>
-          <w:tab w:val="left" w:pos="13740"/>
-          <w:tab w:val="left" w:pos="14656"/>
-        </w:tabs>
-        <w:spacing w:after="0" w:line="240" w:lineRule="auto"/>
-        <w:rPr>
-          <w:rFonts w:ascii="Verdana" w:eastAsia="Times New Roman" w:hAnsi="Verdana" w:cs="Courier New"/>
-          <w:color w:val="000000"/>
-          <w:sz w:val="20"/>
-          <w:szCs w:val="20"/>
-          <w:lang w:eastAsia="es-CR"/>
-        </w:rPr>
-      </w:pPr>
-      <w:proofErr w:type="spellStart"/>
-      <w:r>
-        <w:rPr>
-          <w:rFonts w:ascii="Verdana" w:eastAsia="Times New Roman" w:hAnsi="Verdana" w:cs="Courier New"/>
-          <w:sz w:val="20"/>
-          <w:szCs w:val="20"/>
-          <w:lang w:eastAsia="es-CR"/>
-        </w:rPr>
         <w:t>ifExpression</w:t>
       </w:r>
       <w:proofErr w:type="spellEnd"/>
@@ -4377,8 +4441,6 @@
         </w:rPr>
         <w:t>(</w:t>
       </w:r>
-      <w:bookmarkStart w:id="0" w:name="_GoBack"/>
-      <w:bookmarkEnd w:id="0"/>
       <w:proofErr w:type="spellStart"/>
       <w:r>
         <w:rPr>
@@ -5041,6 +5103,7 @@
     <w:lsdException w:name="HTML Sample" w:semiHidden="1" w:unhideWhenUsed="1"/>
     <w:lsdException w:name="HTML Typewriter" w:semiHidden="1" w:unhideWhenUsed="1"/>
     <w:lsdException w:name="HTML Variable" w:semiHidden="1" w:unhideWhenUsed="1"/>
+    <w:lsdException w:name="Normal Table" w:semiHidden="1" w:unhideWhenUsed="1"/>
     <w:lsdException w:name="annotation subject" w:semiHidden="1" w:unhideWhenUsed="1"/>
     <w:lsdException w:name="No List" w:semiHidden="1" w:unhideWhenUsed="1"/>
     <w:lsdException w:name="Outline List 1" w:semiHidden="1" w:unhideWhenUsed="1"/>
@@ -5084,8 +5147,10 @@
     <w:lsdException w:name="Table Elegant" w:semiHidden="1" w:unhideWhenUsed="1"/>
     <w:lsdException w:name="Table Professional" w:semiHidden="1" w:unhideWhenUsed="1"/>
     <w:lsdException w:name="Table Subtle 1" w:semiHidden="1" w:unhideWhenUsed="1"/>
+    <w:lsdException w:name="Table Subtle 2" w:semiHidden="1" w:unhideWhenUsed="1"/>
     <w:lsdException w:name="Table Web 1" w:semiHidden="1" w:unhideWhenUsed="1"/>
     <w:lsdException w:name="Table Web 2" w:semiHidden="1" w:unhideWhenUsed="1"/>
+    <w:lsdException w:name="Table Web 3" w:semiHidden="1" w:unhideWhenUsed="1"/>
     <w:lsdException w:name="Balloon Text" w:semiHidden="1" w:unhideWhenUsed="1"/>
     <w:lsdException w:name="Table Grid" w:uiPriority="59"/>
     <w:lsdException w:name="Table Theme" w:semiHidden="1" w:unhideWhenUsed="1"/>

</xml_diff>

<commit_message>
Cambios en el parser 2.0
Se cambiaron de nuevo algunas reglas del parser

Co-Authored-By: xragex <xragex@users.noreply.github.com>
</commit_message>
<xml_diff>
--- a/Monkey_EBNF_Grammar.docx
+++ b/Monkey_EBNF_Grammar.docx
@@ -1895,6 +1895,27 @@
           <w:szCs w:val="20"/>
           <w:lang w:eastAsia="es-CR"/>
         </w:rPr>
+        <w:t xml:space="preserve"> | </w:t>
+      </w:r>
+      <w:bookmarkStart w:id="0" w:name="_GoBack"/>
+      <w:bookmarkEnd w:id="0"/>
+      <w:r>
+        <w:rPr>
+          <w:rFonts w:ascii="Verdana" w:eastAsia="Times New Roman" w:hAnsi="Verdana" w:cs="Times New Roman"/>
+          <w:color w:val="000000"/>
+          <w:sz w:val="20"/>
+          <w:szCs w:val="20"/>
+          <w:lang w:eastAsia="es-CR"/>
+        </w:rPr>
+        <w:t>ε</w:t>
+      </w:r>
+      <w:r>
+        <w:rPr>
+          <w:rFonts w:ascii="Verdana" w:eastAsia="Times New Roman" w:hAnsi="Verdana" w:cs="Courier New"/>
+          <w:sz w:val="20"/>
+          <w:szCs w:val="20"/>
+          <w:lang w:eastAsia="es-CR"/>
+        </w:rPr>
         <w:t>)</w:t>
       </w:r>
       <w:r>
@@ -2047,36 +2068,6 @@
         </w:rPr>
         <w:t xml:space="preserve"> </w:t>
       </w:r>
-      <w:r>
-        <w:rPr>
-          <w:rFonts w:ascii="Verdana" w:eastAsia="Times New Roman" w:hAnsi="Verdana" w:cs="Courier New"/>
-          <w:color w:val="000000"/>
-          <w:sz w:val="20"/>
-          <w:szCs w:val="20"/>
-          <w:lang w:eastAsia="es-CR"/>
-        </w:rPr>
-        <w:t xml:space="preserve">| </w:t>
-      </w:r>
-      <w:r>
-        <w:rPr>
-          <w:rFonts w:ascii="Verdana" w:eastAsia="Times New Roman" w:hAnsi="Verdana" w:cs="Times New Roman"/>
-          <w:color w:val="000000"/>
-          <w:sz w:val="20"/>
-          <w:szCs w:val="20"/>
-          <w:lang w:eastAsia="es-CR"/>
-        </w:rPr>
-        <w:t>ε</w:t>
-      </w:r>
-      <w:r>
-        <w:rPr>
-          <w:rFonts w:ascii="Verdana" w:eastAsia="Times New Roman" w:hAnsi="Verdana" w:cs="Courier New"/>
-          <w:color w:val="000000"/>
-          <w:sz w:val="20"/>
-          <w:szCs w:val="20"/>
-          <w:lang w:eastAsia="es-CR"/>
-        </w:rPr>
-        <w:t xml:space="preserve"> </w:t>
-      </w:r>
     </w:p>
     <w:p>
       <w:pPr>
@@ -2207,26 +2198,6 @@
         </w:rPr>
         <w:t>)</w:t>
       </w:r>
-      <w:r>
-        <w:rPr>
-          <w:rFonts w:ascii="Verdana" w:eastAsia="Times New Roman" w:hAnsi="Verdana" w:cs="Courier New"/>
-          <w:color w:val="000000"/>
-          <w:sz w:val="20"/>
-          <w:szCs w:val="20"/>
-          <w:lang w:eastAsia="es-CR"/>
-        </w:rPr>
-        <w:t xml:space="preserve"> | </w:t>
-      </w:r>
-      <w:r>
-        <w:rPr>
-          <w:rFonts w:ascii="Verdana" w:eastAsia="Times New Roman" w:hAnsi="Verdana" w:cs="Times New Roman"/>
-          <w:color w:val="000000"/>
-          <w:sz w:val="20"/>
-          <w:szCs w:val="20"/>
-          <w:lang w:eastAsia="es-CR"/>
-        </w:rPr>
-        <w:t>ε</w:t>
-      </w:r>
     </w:p>
     <w:p>
       <w:pPr>
@@ -3112,8 +3083,6 @@
         </w:rPr>
         <w:t>c</w:t>
       </w:r>
-      <w:bookmarkStart w:id="0" w:name="_GoBack"/>
-      <w:bookmarkEnd w:id="0"/>
       <w:r>
         <w:rPr>
           <w:rFonts w:ascii="Verdana" w:eastAsia="Times New Roman" w:hAnsi="Verdana" w:cs="Courier New"/>

</xml_diff>